<commit_message>
Added DownloadTest command to NClient
</commit_message>
<xml_diff>
--- a/proje_protokol.docx
+++ b/proje_protokol.docx
@@ -1,11 +1,13 @@
 
 <file path=word/document.xml><?xml version="1.0" encoding="utf-8"?>
-<w:document xmlns:wpc="http://schemas.microsoft.com/office/word/2010/wordprocessingCanvas" xmlns:mc="http://schemas.openxmlformats.org/markup-compatibility/2006" xmlns:o="urn:schemas-microsoft-com:office:office" xmlns:r="http://schemas.openxmlformats.org/officeDocument/2006/relationships" xmlns:m="http://schemas.openxmlformats.org/officeDocument/2006/math" xmlns:v="urn:schemas-microsoft-com:vml" xmlns:wp14="http://schemas.microsoft.com/office/word/2010/wordprocessingDrawing" xmlns:wp="http://schemas.openxmlformats.org/drawingml/2006/wordprocessingDrawing" xmlns:w10="urn:schemas-microsoft-com:office:word" xmlns:w="http://schemas.openxmlformats.org/wordprocessingml/2006/main" xmlns:w14="http://schemas.microsoft.com/office/word/2010/wordml" xmlns:w15="http://schemas.microsoft.com/office/word/2012/wordml" xmlns:wpg="http://schemas.microsoft.com/office/word/2010/wordprocessingGroup" xmlns:wpi="http://schemas.microsoft.com/office/word/2010/wordprocessingInk" xmlns:wne="http://schemas.microsoft.com/office/word/2006/wordml" xmlns:wps="http://schemas.microsoft.com/office/word/2010/wordprocessingShape" mc:Ignorable="w14 w15 wp14">
+<w:document xmlns:o="urn:schemas-microsoft-com:office:office" xmlns:r="http://schemas.openxmlformats.org/officeDocument/2006/relationships" xmlns:v="urn:schemas-microsoft-com:vml" xmlns:w="http://schemas.openxmlformats.org/wordprocessingml/2006/main" xmlns:w10="urn:schemas-microsoft-com:office:word" xmlns:wp="http://schemas.openxmlformats.org/drawingml/2006/wordprocessingDrawing" xmlns:wps="http://schemas.microsoft.com/office/word/2010/wordprocessingShape" xmlns:wpg="http://schemas.microsoft.com/office/word/2010/wordprocessingGroup" xmlns:mc="http://schemas.openxmlformats.org/markup-compatibility/2006" xmlns:wp14="http://schemas.microsoft.com/office/word/2010/wordprocessingDrawing" xmlns:w14="http://schemas.microsoft.com/office/word/2010/wordml" mc:Ignorable="w14 wp14">
   <w:body>
     <w:p>
       <w:pPr>
+        <w:pStyle w:val="Normal"/>
         <w:jc w:val="right"/>
         <w:rPr>
+          <w:b/>
           <w:b/>
           <w:lang w:val="en-GB"/>
         </w:rPr>
@@ -20,8 +22,10 @@
     </w:p>
     <w:p>
       <w:pPr>
+        <w:pStyle w:val="Normal"/>
         <w:jc w:val="right"/>
         <w:rPr>
+          <w:b/>
           <w:b/>
           <w:lang w:val="en-GB"/>
         </w:rPr>
@@ -36,8 +40,10 @@
     </w:p>
     <w:p>
       <w:pPr>
+        <w:pStyle w:val="Normal"/>
         <w:jc w:val="right"/>
         <w:rPr>
+          <w:b/>
           <w:b/>
           <w:lang w:val="en-GB"/>
         </w:rPr>
@@ -52,8 +58,10 @@
     </w:p>
     <w:p>
       <w:pPr>
+        <w:pStyle w:val="Normal"/>
         <w:jc w:val="right"/>
         <w:rPr>
+          <w:b/>
           <w:b/>
           <w:lang w:val="en-GB"/>
         </w:rPr>
@@ -68,6 +76,7 @@
     </w:p>
     <w:p>
       <w:pPr>
+        <w:pStyle w:val="Normal"/>
         <w:jc w:val="right"/>
         <w:rPr>
           <w:lang w:val="en-GB"/>
@@ -83,15 +92,23 @@
     </w:p>
     <w:p>
       <w:pPr>
+        <w:pStyle w:val="Normal"/>
         <w:rPr>
           <w:lang w:val="en-GB"/>
         </w:rPr>
       </w:pPr>
+      <w:r>
+        <w:rPr>
+          <w:lang w:val="en-GB"/>
+        </w:rPr>
+      </w:r>
     </w:p>
     <w:p>
       <w:pPr>
+        <w:pStyle w:val="Normal"/>
         <w:jc w:val="center"/>
         <w:rPr>
+          <w:b/>
           <w:b/>
           <w:lang w:val="en-GB"/>
         </w:rPr>
@@ -106,60 +123,115 @@
     </w:p>
     <w:p>
       <w:pPr>
+        <w:pStyle w:val="Normal"/>
         <w:jc w:val="center"/>
+        <w:rPr>
+          <w:b/>
+          <w:b/>
+          <w:lang w:val="en-GB"/>
+        </w:rPr>
+      </w:pPr>
+      <w:r>
         <w:rPr>
           <w:b/>
           <w:lang w:val="en-GB"/>
         </w:rPr>
-      </w:pPr>
+      </w:r>
     </w:p>
     <w:p>
       <w:pPr>
+        <w:pStyle w:val="Normal"/>
         <w:jc w:val="center"/>
         <w:rPr>
           <w:lang w:val="en-GB"/>
         </w:rPr>
       </w:pPr>
+      <w:r>
+        <w:rPr>
+          <w:lang w:val="en-GB"/>
+        </w:rPr>
+      </w:r>
     </w:p>
     <w:tbl>
       <w:tblPr>
         <w:tblStyle w:val="TableGrid"/>
         <w:tblW w:w="10910" w:type="dxa"/>
-        <w:tblLook w:val="04A0" w:firstRow="1" w:lastRow="0" w:firstColumn="1" w:lastColumn="0" w:noHBand="0" w:noVBand="1"/>
+        <w:jc w:val="left"/>
+        <w:tblInd w:w="0" w:type="dxa"/>
+        <w:tblCellMar>
+          <w:top w:w="0" w:type="dxa"/>
+          <w:left w:w="108" w:type="dxa"/>
+          <w:bottom w:w="0" w:type="dxa"/>
+          <w:right w:w="108" w:type="dxa"/>
+        </w:tblCellMar>
+        <w:tblLook w:val="04a0" w:noVBand="1" w:noHBand="0" w:lastColumn="0" w:firstColumn="1" w:lastRow="0" w:firstRow="1"/>
       </w:tblPr>
       <w:tblGrid>
-        <w:gridCol w:w="1810"/>
-        <w:gridCol w:w="1871"/>
+        <w:gridCol w:w="1809"/>
+        <w:gridCol w:w="1872"/>
         <w:gridCol w:w="1840"/>
         <w:gridCol w:w="1954"/>
         <w:gridCol w:w="3435"/>
       </w:tblGrid>
       <w:tr>
         <w:trPr>
-          <w:trHeight w:val="320"/>
+          <w:trHeight w:val="320" w:hRule="atLeast"/>
         </w:trPr>
         <w:tc>
           <w:tcPr>
-            <w:tcW w:w="1810" w:type="dxa"/>
-          </w:tcPr>
-          <w:p>
-            <w:r>
+            <w:tcW w:w="1809" w:type="dxa"/>
+            <w:tcBorders/>
+            <w:shd w:fill="auto" w:val="clear"/>
+            <w:tcMar>
+              <w:left w:w="108" w:type="dxa"/>
+            </w:tcMar>
+          </w:tcPr>
+          <w:p>
+            <w:pPr>
+              <w:pStyle w:val="Normal"/>
+              <w:rPr/>
+            </w:pPr>
+            <w:r>
+              <w:rPr/>
               <w:t>PClient</w:t>
             </w:r>
           </w:p>
         </w:tc>
         <w:tc>
           <w:tcPr>
-            <w:tcW w:w="1871" w:type="dxa"/>
-          </w:tcPr>
-          <w:p/>
+            <w:tcW w:w="1872" w:type="dxa"/>
+            <w:tcBorders/>
+            <w:shd w:fill="auto" w:val="clear"/>
+            <w:tcMar>
+              <w:left w:w="108" w:type="dxa"/>
+            </w:tcMar>
+          </w:tcPr>
+          <w:p>
+            <w:pPr>
+              <w:pStyle w:val="Normal"/>
+              <w:rPr/>
+            </w:pPr>
+            <w:r>
+              <w:rPr/>
+            </w:r>
+          </w:p>
         </w:tc>
         <w:tc>
           <w:tcPr>
             <w:tcW w:w="1840" w:type="dxa"/>
-          </w:tcPr>
-          <w:p>
-            <w:r>
+            <w:tcBorders/>
+            <w:shd w:fill="auto" w:val="clear"/>
+            <w:tcMar>
+              <w:left w:w="108" w:type="dxa"/>
+            </w:tcMar>
+          </w:tcPr>
+          <w:p>
+            <w:pPr>
+              <w:pStyle w:val="Normal"/>
+              <w:rPr/>
+            </w:pPr>
+            <w:r>
+              <w:rPr/>
               <w:t>NServer</w:t>
             </w:r>
           </w:p>
@@ -167,33 +239,80 @@
         <w:tc>
           <w:tcPr>
             <w:tcW w:w="1954" w:type="dxa"/>
-          </w:tcPr>
-          <w:p/>
+            <w:tcBorders/>
+            <w:shd w:fill="auto" w:val="clear"/>
+            <w:tcMar>
+              <w:left w:w="108" w:type="dxa"/>
+            </w:tcMar>
+          </w:tcPr>
+          <w:p>
+            <w:pPr>
+              <w:pStyle w:val="Normal"/>
+              <w:rPr/>
+            </w:pPr>
+            <w:r>
+              <w:rPr/>
+            </w:r>
+          </w:p>
         </w:tc>
         <w:tc>
           <w:tcPr>
             <w:tcW w:w="3435" w:type="dxa"/>
-          </w:tcPr>
-          <w:p/>
+            <w:tcBorders/>
+            <w:shd w:fill="auto" w:val="clear"/>
+            <w:tcMar>
+              <w:left w:w="108" w:type="dxa"/>
+            </w:tcMar>
+          </w:tcPr>
+          <w:p>
+            <w:pPr>
+              <w:pStyle w:val="Normal"/>
+              <w:rPr/>
+            </w:pPr>
+            <w:r>
+              <w:rPr/>
+            </w:r>
+          </w:p>
         </w:tc>
       </w:tr>
       <w:tr>
-        <w:tc>
-          <w:tcPr>
-            <w:tcW w:w="1810" w:type="dxa"/>
-          </w:tcPr>
-          <w:p>
-            <w:r>
+        <w:trPr/>
+        <w:tc>
+          <w:tcPr>
+            <w:tcW w:w="1809" w:type="dxa"/>
+            <w:tcBorders/>
+            <w:shd w:fill="auto" w:val="clear"/>
+            <w:tcMar>
+              <w:left w:w="108" w:type="dxa"/>
+            </w:tcMar>
+          </w:tcPr>
+          <w:p>
+            <w:pPr>
+              <w:pStyle w:val="Normal"/>
+              <w:rPr/>
+            </w:pPr>
+            <w:r>
+              <w:rPr/>
               <w:t>komut</w:t>
             </w:r>
           </w:p>
         </w:tc>
         <w:tc>
           <w:tcPr>
-            <w:tcW w:w="1871" w:type="dxa"/>
-          </w:tcPr>
-          <w:p>
-            <w:r>
+            <w:tcW w:w="1872" w:type="dxa"/>
+            <w:tcBorders/>
+            <w:shd w:fill="auto" w:val="clear"/>
+            <w:tcMar>
+              <w:left w:w="108" w:type="dxa"/>
+            </w:tcMar>
+          </w:tcPr>
+          <w:p>
+            <w:pPr>
+              <w:pStyle w:val="Normal"/>
+              <w:rPr/>
+            </w:pPr>
+            <w:r>
+              <w:rPr/>
               <w:t>arguman</w:t>
             </w:r>
           </w:p>
@@ -201,9 +320,19 @@
         <w:tc>
           <w:tcPr>
             <w:tcW w:w="1840" w:type="dxa"/>
-          </w:tcPr>
-          <w:p>
-            <w:r>
+            <w:tcBorders/>
+            <w:shd w:fill="auto" w:val="clear"/>
+            <w:tcMar>
+              <w:left w:w="108" w:type="dxa"/>
+            </w:tcMar>
+          </w:tcPr>
+          <w:p>
+            <w:pPr>
+              <w:pStyle w:val="Normal"/>
+              <w:rPr/>
+            </w:pPr>
+            <w:r>
+              <w:rPr/>
               <w:t>komut</w:t>
             </w:r>
           </w:p>
@@ -211,9 +340,19 @@
         <w:tc>
           <w:tcPr>
             <w:tcW w:w="1954" w:type="dxa"/>
-          </w:tcPr>
-          <w:p>
-            <w:r>
+            <w:tcBorders/>
+            <w:shd w:fill="auto" w:val="clear"/>
+            <w:tcMar>
+              <w:left w:w="108" w:type="dxa"/>
+            </w:tcMar>
+          </w:tcPr>
+          <w:p>
+            <w:pPr>
+              <w:pStyle w:val="Normal"/>
+              <w:rPr/>
+            </w:pPr>
+            <w:r>
+              <w:rPr/>
               <w:t>arguman</w:t>
             </w:r>
           </w:p>
@@ -221,31 +360,62 @@
         <w:tc>
           <w:tcPr>
             <w:tcW w:w="3435" w:type="dxa"/>
-          </w:tcPr>
-          <w:p>
-            <w:r>
+            <w:tcBorders/>
+            <w:shd w:fill="auto" w:val="clear"/>
+            <w:tcMar>
+              <w:left w:w="108" w:type="dxa"/>
+            </w:tcMar>
+          </w:tcPr>
+          <w:p>
+            <w:pPr>
+              <w:pStyle w:val="Normal"/>
+              <w:rPr/>
+            </w:pPr>
+            <w:r>
+              <w:rPr/>
               <w:t>Tanim</w:t>
             </w:r>
           </w:p>
         </w:tc>
       </w:tr>
       <w:tr>
-        <w:tc>
-          <w:tcPr>
-            <w:tcW w:w="1810" w:type="dxa"/>
-          </w:tcPr>
-          <w:p>
-            <w:r>
+        <w:trPr/>
+        <w:tc>
+          <w:tcPr>
+            <w:tcW w:w="1809" w:type="dxa"/>
+            <w:tcBorders/>
+            <w:shd w:fill="auto" w:val="clear"/>
+            <w:tcMar>
+              <w:left w:w="108" w:type="dxa"/>
+            </w:tcMar>
+          </w:tcPr>
+          <w:p>
+            <w:pPr>
+              <w:pStyle w:val="Normal"/>
+              <w:rPr/>
+            </w:pPr>
+            <w:r>
+              <w:rPr/>
               <w:t>USR</w:t>
             </w:r>
           </w:p>
         </w:tc>
         <w:tc>
           <w:tcPr>
-            <w:tcW w:w="1871" w:type="dxa"/>
-          </w:tcPr>
-          <w:p>
-            <w:r>
+            <w:tcW w:w="1872" w:type="dxa"/>
+            <w:tcBorders/>
+            <w:shd w:fill="auto" w:val="clear"/>
+            <w:tcMar>
+              <w:left w:w="108" w:type="dxa"/>
+            </w:tcMar>
+          </w:tcPr>
+          <w:p>
+            <w:pPr>
+              <w:pStyle w:val="Normal"/>
+              <w:rPr/>
+            </w:pPr>
+            <w:r>
+              <w:rPr/>
               <w:t>UUID</w:t>
             </w:r>
           </w:p>
@@ -253,14 +423,29 @@
         <w:tc>
           <w:tcPr>
             <w:tcW w:w="1840" w:type="dxa"/>
-          </w:tcPr>
-          <w:p>
-            <w:r>
+            <w:tcBorders/>
+            <w:shd w:fill="auto" w:val="clear"/>
+            <w:tcMar>
+              <w:left w:w="108" w:type="dxa"/>
+            </w:tcMar>
+          </w:tcPr>
+          <w:p>
+            <w:pPr>
+              <w:pStyle w:val="Normal"/>
+              <w:rPr/>
+            </w:pPr>
+            <w:r>
+              <w:rPr/>
               <w:t>HEL</w:t>
             </w:r>
           </w:p>
           <w:p>
-            <w:r>
+            <w:pPr>
+              <w:pStyle w:val="Normal"/>
+              <w:rPr/>
+            </w:pPr>
+            <w:r>
+              <w:rPr/>
               <w:t>REJ</w:t>
             </w:r>
           </w:p>
@@ -268,9 +453,19 @@
         <w:tc>
           <w:tcPr>
             <w:tcW w:w="1954" w:type="dxa"/>
-          </w:tcPr>
-          <w:p>
-            <w:r>
+            <w:tcBorders/>
+            <w:shd w:fill="auto" w:val="clear"/>
+            <w:tcMar>
+              <w:left w:w="108" w:type="dxa"/>
+            </w:tcMar>
+          </w:tcPr>
+          <w:p>
+            <w:pPr>
+              <w:pStyle w:val="Normal"/>
+              <w:rPr/>
+            </w:pPr>
+            <w:r>
+              <w:rPr/>
               <w:t>note</w:t>
             </w:r>
           </w:p>
@@ -278,36 +473,72 @@
         <w:tc>
           <w:tcPr>
             <w:tcW w:w="3435" w:type="dxa"/>
-          </w:tcPr>
-          <w:p>
-            <w:r>
+            <w:tcBorders/>
+            <w:shd w:fill="auto" w:val="clear"/>
+            <w:tcMar>
+              <w:left w:w="108" w:type="dxa"/>
+            </w:tcMar>
+          </w:tcPr>
+          <w:p>
+            <w:pPr>
+              <w:pStyle w:val="Normal"/>
+              <w:rPr/>
+            </w:pPr>
+            <w:r>
+              <w:rPr/>
               <w:t>Yeni kullanici kabulu</w:t>
             </w:r>
           </w:p>
           <w:p>
-            <w:r>
+            <w:pPr>
+              <w:pStyle w:val="Normal"/>
+              <w:rPr/>
+            </w:pPr>
+            <w:r>
+              <w:rPr/>
               <w:t>Yeni kullanici reddi</w:t>
             </w:r>
           </w:p>
         </w:tc>
       </w:tr>
       <w:tr>
-        <w:tc>
-          <w:tcPr>
-            <w:tcW w:w="1810" w:type="dxa"/>
-          </w:tcPr>
-          <w:p>
-            <w:r>
+        <w:trPr/>
+        <w:tc>
+          <w:tcPr>
+            <w:tcW w:w="1809" w:type="dxa"/>
+            <w:tcBorders/>
+            <w:shd w:fill="auto" w:val="clear"/>
+            <w:tcMar>
+              <w:left w:w="108" w:type="dxa"/>
+            </w:tcMar>
+          </w:tcPr>
+          <w:p>
+            <w:pPr>
+              <w:pStyle w:val="Normal"/>
+              <w:rPr/>
+            </w:pPr>
+            <w:r>
+              <w:rPr/>
               <w:t>TIC</w:t>
             </w:r>
           </w:p>
         </w:tc>
         <w:tc>
           <w:tcPr>
-            <w:tcW w:w="1871" w:type="dxa"/>
-          </w:tcPr>
-          <w:p>
-            <w:r>
+            <w:tcW w:w="1872" w:type="dxa"/>
+            <w:tcBorders/>
+            <w:shd w:fill="auto" w:val="clear"/>
+            <w:tcMar>
+              <w:left w:w="108" w:type="dxa"/>
+            </w:tcMar>
+          </w:tcPr>
+          <w:p>
+            <w:pPr>
+              <w:pStyle w:val="Normal"/>
+              <w:rPr/>
+            </w:pPr>
+            <w:r>
+              <w:rPr/>
               <w:t>-</w:t>
             </w:r>
           </w:p>
@@ -315,9 +546,19 @@
         <w:tc>
           <w:tcPr>
             <w:tcW w:w="1840" w:type="dxa"/>
-          </w:tcPr>
-          <w:p>
-            <w:r>
+            <w:tcBorders/>
+            <w:shd w:fill="auto" w:val="clear"/>
+            <w:tcMar>
+              <w:left w:w="108" w:type="dxa"/>
+            </w:tcMar>
+          </w:tcPr>
+          <w:p>
+            <w:pPr>
+              <w:pStyle w:val="Normal"/>
+              <w:rPr/>
+            </w:pPr>
+            <w:r>
+              <w:rPr/>
               <w:t>TOC</w:t>
             </w:r>
           </w:p>
@@ -325,9 +566,19 @@
         <w:tc>
           <w:tcPr>
             <w:tcW w:w="1954" w:type="dxa"/>
-          </w:tcPr>
-          <w:p>
-            <w:r>
+            <w:tcBorders/>
+            <w:shd w:fill="auto" w:val="clear"/>
+            <w:tcMar>
+              <w:left w:w="108" w:type="dxa"/>
+            </w:tcMar>
+          </w:tcPr>
+          <w:p>
+            <w:pPr>
+              <w:pStyle w:val="Normal"/>
+              <w:rPr/>
+            </w:pPr>
+            <w:r>
+              <w:rPr/>
               <w:t>-</w:t>
             </w:r>
           </w:p>
@@ -335,31 +586,62 @@
         <w:tc>
           <w:tcPr>
             <w:tcW w:w="3435" w:type="dxa"/>
-          </w:tcPr>
-          <w:p>
-            <w:r>
+            <w:tcBorders/>
+            <w:shd w:fill="auto" w:val="clear"/>
+            <w:tcMar>
+              <w:left w:w="108" w:type="dxa"/>
+            </w:tcMar>
+          </w:tcPr>
+          <w:p>
+            <w:pPr>
+              <w:pStyle w:val="Normal"/>
+              <w:rPr/>
+            </w:pPr>
+            <w:r>
+              <w:rPr/>
               <w:t>Baglanti testi</w:t>
             </w:r>
           </w:p>
         </w:tc>
       </w:tr>
       <w:tr>
-        <w:tc>
-          <w:tcPr>
-            <w:tcW w:w="1810" w:type="dxa"/>
-          </w:tcPr>
-          <w:p>
-            <w:r>
+        <w:trPr/>
+        <w:tc>
+          <w:tcPr>
+            <w:tcW w:w="1809" w:type="dxa"/>
+            <w:tcBorders/>
+            <w:shd w:fill="auto" w:val="clear"/>
+            <w:tcMar>
+              <w:left w:w="108" w:type="dxa"/>
+            </w:tcMar>
+          </w:tcPr>
+          <w:p>
+            <w:pPr>
+              <w:pStyle w:val="Normal"/>
+              <w:rPr/>
+            </w:pPr>
+            <w:r>
+              <w:rPr/>
               <w:t>LSQ</w:t>
             </w:r>
           </w:p>
         </w:tc>
         <w:tc>
           <w:tcPr>
-            <w:tcW w:w="1871" w:type="dxa"/>
-          </w:tcPr>
-          <w:p>
-            <w:r>
+            <w:tcW w:w="1872" w:type="dxa"/>
+            <w:tcBorders/>
+            <w:shd w:fill="auto" w:val="clear"/>
+            <w:tcMar>
+              <w:left w:w="108" w:type="dxa"/>
+            </w:tcMar>
+          </w:tcPr>
+          <w:p>
+            <w:pPr>
+              <w:pStyle w:val="Normal"/>
+              <w:rPr/>
+            </w:pPr>
+            <w:r>
+              <w:rPr/>
               <w:t>-</w:t>
             </w:r>
           </w:p>
@@ -367,9 +649,19 @@
         <w:tc>
           <w:tcPr>
             <w:tcW w:w="1840" w:type="dxa"/>
-          </w:tcPr>
-          <w:p>
-            <w:r>
+            <w:tcBorders/>
+            <w:shd w:fill="auto" w:val="clear"/>
+            <w:tcMar>
+              <w:left w:w="108" w:type="dxa"/>
+            </w:tcMar>
+          </w:tcPr>
+          <w:p>
+            <w:pPr>
+              <w:pStyle w:val="Normal"/>
+              <w:rPr/>
+            </w:pPr>
+            <w:r>
+              <w:rPr/>
               <w:t>LSA</w:t>
             </w:r>
           </w:p>
@@ -377,9 +669,19 @@
         <w:tc>
           <w:tcPr>
             <w:tcW w:w="1954" w:type="dxa"/>
-          </w:tcPr>
-          <w:p>
-            <w:r>
+            <w:tcBorders/>
+            <w:shd w:fill="auto" w:val="clear"/>
+            <w:tcMar>
+              <w:left w:w="108" w:type="dxa"/>
+            </w:tcMar>
+          </w:tcPr>
+          <w:p>
+            <w:pPr>
+              <w:pStyle w:val="Normal"/>
+              <w:rPr/>
+            </w:pPr>
+            <w:r>
+              <w:rPr/>
               <w:t>list_ip_port</w:t>
             </w:r>
           </w:p>
@@ -387,31 +689,62 @@
         <w:tc>
           <w:tcPr>
             <w:tcW w:w="3435" w:type="dxa"/>
-          </w:tcPr>
-          <w:p>
-            <w:r>
+            <w:tcBorders/>
+            <w:shd w:fill="auto" w:val="clear"/>
+            <w:tcMar>
+              <w:left w:w="108" w:type="dxa"/>
+            </w:tcMar>
+          </w:tcPr>
+          <w:p>
+            <w:pPr>
+              <w:pStyle w:val="Normal"/>
+              <w:rPr/>
+            </w:pPr>
+            <w:r>
+              <w:rPr/>
               <w:t>Kullanici listesi isteme</w:t>
             </w:r>
           </w:p>
         </w:tc>
       </w:tr>
       <w:tr>
-        <w:tc>
-          <w:tcPr>
-            <w:tcW w:w="1810" w:type="dxa"/>
-          </w:tcPr>
-          <w:p>
-            <w:r>
+        <w:trPr/>
+        <w:tc>
+          <w:tcPr>
+            <w:tcW w:w="1809" w:type="dxa"/>
+            <w:tcBorders/>
+            <w:shd w:fill="auto" w:val="clear"/>
+            <w:tcMar>
+              <w:left w:w="108" w:type="dxa"/>
+            </w:tcMar>
+          </w:tcPr>
+          <w:p>
+            <w:pPr>
+              <w:pStyle w:val="Normal"/>
+              <w:rPr/>
+            </w:pPr>
+            <w:r>
+              <w:rPr/>
               <w:t>-</w:t>
             </w:r>
           </w:p>
         </w:tc>
         <w:tc>
           <w:tcPr>
-            <w:tcW w:w="1871" w:type="dxa"/>
-          </w:tcPr>
-          <w:p>
-            <w:r>
+            <w:tcW w:w="1872" w:type="dxa"/>
+            <w:tcBorders/>
+            <w:shd w:fill="auto" w:val="clear"/>
+            <w:tcMar>
+              <w:left w:w="108" w:type="dxa"/>
+            </w:tcMar>
+          </w:tcPr>
+          <w:p>
+            <w:pPr>
+              <w:pStyle w:val="Normal"/>
+              <w:rPr/>
+            </w:pPr>
+            <w:r>
+              <w:rPr/>
               <w:t>-</w:t>
             </w:r>
           </w:p>
@@ -419,9 +752,19 @@
         <w:tc>
           <w:tcPr>
             <w:tcW w:w="1840" w:type="dxa"/>
-          </w:tcPr>
-          <w:p>
-            <w:r>
+            <w:tcBorders/>
+            <w:shd w:fill="auto" w:val="clear"/>
+            <w:tcMar>
+              <w:left w:w="108" w:type="dxa"/>
+            </w:tcMar>
+          </w:tcPr>
+          <w:p>
+            <w:pPr>
+              <w:pStyle w:val="Normal"/>
+              <w:rPr/>
+            </w:pPr>
+            <w:r>
+              <w:rPr/>
               <w:t>ERR</w:t>
             </w:r>
           </w:p>
@@ -429,9 +772,19 @@
         <w:tc>
           <w:tcPr>
             <w:tcW w:w="1954" w:type="dxa"/>
-          </w:tcPr>
-          <w:p>
-            <w:r>
+            <w:tcBorders/>
+            <w:shd w:fill="auto" w:val="clear"/>
+            <w:tcMar>
+              <w:left w:w="108" w:type="dxa"/>
+            </w:tcMar>
+          </w:tcPr>
+          <w:p>
+            <w:pPr>
+              <w:pStyle w:val="Normal"/>
+              <w:rPr/>
+            </w:pPr>
+            <w:r>
+              <w:rPr/>
               <w:t>ERR_note</w:t>
             </w:r>
           </w:p>
@@ -439,31 +792,62 @@
         <w:tc>
           <w:tcPr>
             <w:tcW w:w="3435" w:type="dxa"/>
-          </w:tcPr>
-          <w:p>
-            <w:r>
+            <w:tcBorders/>
+            <w:shd w:fill="auto" w:val="clear"/>
+            <w:tcMar>
+              <w:left w:w="108" w:type="dxa"/>
+            </w:tcMar>
+          </w:tcPr>
+          <w:p>
+            <w:pPr>
+              <w:pStyle w:val="Normal"/>
+              <w:rPr/>
+            </w:pPr>
+            <w:r>
+              <w:rPr/>
               <w:t>Hata mesaji dondurme</w:t>
             </w:r>
           </w:p>
         </w:tc>
       </w:tr>
       <w:tr>
-        <w:tc>
-          <w:tcPr>
-            <w:tcW w:w="1810" w:type="dxa"/>
-          </w:tcPr>
-          <w:p>
-            <w:r>
+        <w:trPr/>
+        <w:tc>
+          <w:tcPr>
+            <w:tcW w:w="1809" w:type="dxa"/>
+            <w:tcBorders/>
+            <w:shd w:fill="auto" w:val="clear"/>
+            <w:tcMar>
+              <w:left w:w="108" w:type="dxa"/>
+            </w:tcMar>
+          </w:tcPr>
+          <w:p>
+            <w:pPr>
+              <w:pStyle w:val="Normal"/>
+              <w:rPr/>
+            </w:pPr>
+            <w:r>
+              <w:rPr/>
               <w:t>QUI</w:t>
             </w:r>
           </w:p>
         </w:tc>
         <w:tc>
           <w:tcPr>
-            <w:tcW w:w="1871" w:type="dxa"/>
-          </w:tcPr>
-          <w:p>
-            <w:r>
+            <w:tcW w:w="1872" w:type="dxa"/>
+            <w:tcBorders/>
+            <w:shd w:fill="auto" w:val="clear"/>
+            <w:tcMar>
+              <w:left w:w="108" w:type="dxa"/>
+            </w:tcMar>
+          </w:tcPr>
+          <w:p>
+            <w:pPr>
+              <w:pStyle w:val="Normal"/>
+              <w:rPr/>
+            </w:pPr>
+            <w:r>
+              <w:rPr/>
               <w:t>-</w:t>
             </w:r>
           </w:p>
@@ -471,9 +855,19 @@
         <w:tc>
           <w:tcPr>
             <w:tcW w:w="1840" w:type="dxa"/>
-          </w:tcPr>
-          <w:p>
-            <w:r>
+            <w:tcBorders/>
+            <w:shd w:fill="auto" w:val="clear"/>
+            <w:tcMar>
+              <w:left w:w="108" w:type="dxa"/>
+            </w:tcMar>
+          </w:tcPr>
+          <w:p>
+            <w:pPr>
+              <w:pStyle w:val="Normal"/>
+              <w:rPr/>
+            </w:pPr>
+            <w:r>
+              <w:rPr/>
               <w:t>-</w:t>
             </w:r>
           </w:p>
@@ -481,9 +875,19 @@
         <w:tc>
           <w:tcPr>
             <w:tcW w:w="1954" w:type="dxa"/>
-          </w:tcPr>
-          <w:p>
-            <w:r>
+            <w:tcBorders/>
+            <w:shd w:fill="auto" w:val="clear"/>
+            <w:tcMar>
+              <w:left w:w="108" w:type="dxa"/>
+            </w:tcMar>
+          </w:tcPr>
+          <w:p>
+            <w:pPr>
+              <w:pStyle w:val="Normal"/>
+              <w:rPr/>
+            </w:pPr>
+            <w:r>
+              <w:rPr/>
               <w:t>-</w:t>
             </w:r>
           </w:p>
@@ -491,22 +895,56 @@
         <w:tc>
           <w:tcPr>
             <w:tcW w:w="3435" w:type="dxa"/>
-          </w:tcPr>
-          <w:p>
-            <w:r>
+            <w:tcBorders/>
+            <w:shd w:fill="auto" w:val="clear"/>
+            <w:tcMar>
+              <w:left w:w="108" w:type="dxa"/>
+            </w:tcMar>
+          </w:tcPr>
+          <w:p>
+            <w:pPr>
+              <w:pStyle w:val="Normal"/>
+              <w:rPr/>
+            </w:pPr>
+            <w:r>
+              <w:rPr/>
               <w:t>Cikis</w:t>
             </w:r>
           </w:p>
         </w:tc>
       </w:tr>
     </w:tbl>
-    <w:p/>
-    <w:p/>
+    <w:p>
+      <w:pPr>
+        <w:pStyle w:val="Normal"/>
+        <w:rPr/>
+      </w:pPr>
+      <w:r>
+        <w:rPr/>
+      </w:r>
+    </w:p>
+    <w:p>
+      <w:pPr>
+        <w:pStyle w:val="Normal"/>
+        <w:rPr/>
+      </w:pPr>
+      <w:r>
+        <w:rPr/>
+      </w:r>
+    </w:p>
     <w:tbl>
       <w:tblPr>
         <w:tblStyle w:val="TableGrid"/>
         <w:tblW w:w="10910" w:type="dxa"/>
-        <w:tblLook w:val="04A0" w:firstRow="1" w:lastRow="0" w:firstColumn="1" w:lastColumn="0" w:noHBand="0" w:noVBand="1"/>
+        <w:jc w:val="left"/>
+        <w:tblInd w:w="0" w:type="dxa"/>
+        <w:tblCellMar>
+          <w:top w:w="0" w:type="dxa"/>
+          <w:left w:w="108" w:type="dxa"/>
+          <w:bottom w:w="0" w:type="dxa"/>
+          <w:right w:w="108" w:type="dxa"/>
+        </w:tblCellMar>
+        <w:tblLook w:val="04a0" w:noVBand="1" w:noHBand="0" w:lastColumn="0" w:firstColumn="1" w:lastRow="0" w:firstRow="1"/>
       </w:tblPr>
       <w:tblGrid>
         <w:gridCol w:w="1214"/>
@@ -516,12 +954,23 @@
         <w:gridCol w:w="2654"/>
       </w:tblGrid>
       <w:tr>
+        <w:trPr/>
         <w:tc>
           <w:tcPr>
             <w:tcW w:w="1214" w:type="dxa"/>
-          </w:tcPr>
-          <w:p>
-            <w:r>
+            <w:tcBorders/>
+            <w:shd w:fill="auto" w:val="clear"/>
+            <w:tcMar>
+              <w:left w:w="108" w:type="dxa"/>
+            </w:tcMar>
+          </w:tcPr>
+          <w:p>
+            <w:pPr>
+              <w:pStyle w:val="Normal"/>
+              <w:rPr/>
+            </w:pPr>
+            <w:r>
+              <w:rPr/>
               <w:t>PClient</w:t>
             </w:r>
           </w:p>
@@ -529,15 +978,38 @@
         <w:tc>
           <w:tcPr>
             <w:tcW w:w="2265" w:type="dxa"/>
-          </w:tcPr>
-          <w:p/>
+            <w:tcBorders/>
+            <w:shd w:fill="auto" w:val="clear"/>
+            <w:tcMar>
+              <w:left w:w="108" w:type="dxa"/>
+            </w:tcMar>
+          </w:tcPr>
+          <w:p>
+            <w:pPr>
+              <w:pStyle w:val="Normal"/>
+              <w:rPr/>
+            </w:pPr>
+            <w:r>
+              <w:rPr/>
+            </w:r>
+          </w:p>
         </w:tc>
         <w:tc>
           <w:tcPr>
             <w:tcW w:w="1248" w:type="dxa"/>
-          </w:tcPr>
-          <w:p>
-            <w:r>
+            <w:tcBorders/>
+            <w:shd w:fill="auto" w:val="clear"/>
+            <w:tcMar>
+              <w:left w:w="108" w:type="dxa"/>
+            </w:tcMar>
+          </w:tcPr>
+          <w:p>
+            <w:pPr>
+              <w:pStyle w:val="Normal"/>
+              <w:rPr/>
+            </w:pPr>
+            <w:r>
+              <w:rPr/>
               <w:t>Pserver</w:t>
             </w:r>
           </w:p>
@@ -545,23 +1017,60 @@
         <w:tc>
           <w:tcPr>
             <w:tcW w:w="3529" w:type="dxa"/>
-          </w:tcPr>
-          <w:p/>
+            <w:tcBorders/>
+            <w:shd w:fill="auto" w:val="clear"/>
+            <w:tcMar>
+              <w:left w:w="108" w:type="dxa"/>
+            </w:tcMar>
+          </w:tcPr>
+          <w:p>
+            <w:pPr>
+              <w:pStyle w:val="Normal"/>
+              <w:rPr/>
+            </w:pPr>
+            <w:r>
+              <w:rPr/>
+            </w:r>
+          </w:p>
         </w:tc>
         <w:tc>
           <w:tcPr>
             <w:tcW w:w="2654" w:type="dxa"/>
-          </w:tcPr>
-          <w:p/>
+            <w:tcBorders/>
+            <w:shd w:fill="auto" w:val="clear"/>
+            <w:tcMar>
+              <w:left w:w="108" w:type="dxa"/>
+            </w:tcMar>
+          </w:tcPr>
+          <w:p>
+            <w:pPr>
+              <w:pStyle w:val="Normal"/>
+              <w:rPr/>
+            </w:pPr>
+            <w:r>
+              <w:rPr/>
+            </w:r>
+          </w:p>
         </w:tc>
       </w:tr>
       <w:tr>
+        <w:trPr/>
         <w:tc>
           <w:tcPr>
             <w:tcW w:w="1214" w:type="dxa"/>
-          </w:tcPr>
-          <w:p>
-            <w:r>
+            <w:tcBorders/>
+            <w:shd w:fill="auto" w:val="clear"/>
+            <w:tcMar>
+              <w:left w:w="108" w:type="dxa"/>
+            </w:tcMar>
+          </w:tcPr>
+          <w:p>
+            <w:pPr>
+              <w:pStyle w:val="Normal"/>
+              <w:rPr/>
+            </w:pPr>
+            <w:r>
+              <w:rPr/>
               <w:t>komut</w:t>
             </w:r>
           </w:p>
@@ -569,9 +1078,19 @@
         <w:tc>
           <w:tcPr>
             <w:tcW w:w="2265" w:type="dxa"/>
-          </w:tcPr>
-          <w:p>
-            <w:r>
+            <w:tcBorders/>
+            <w:shd w:fill="auto" w:val="clear"/>
+            <w:tcMar>
+              <w:left w:w="108" w:type="dxa"/>
+            </w:tcMar>
+          </w:tcPr>
+          <w:p>
+            <w:pPr>
+              <w:pStyle w:val="Normal"/>
+              <w:rPr/>
+            </w:pPr>
+            <w:r>
+              <w:rPr/>
               <w:t>arguman</w:t>
             </w:r>
           </w:p>
@@ -579,9 +1098,19 @@
         <w:tc>
           <w:tcPr>
             <w:tcW w:w="1248" w:type="dxa"/>
-          </w:tcPr>
-          <w:p>
-            <w:r>
+            <w:tcBorders/>
+            <w:shd w:fill="auto" w:val="clear"/>
+            <w:tcMar>
+              <w:left w:w="108" w:type="dxa"/>
+            </w:tcMar>
+          </w:tcPr>
+          <w:p>
+            <w:pPr>
+              <w:pStyle w:val="Normal"/>
+              <w:rPr/>
+            </w:pPr>
+            <w:r>
+              <w:rPr/>
               <w:t>komut</w:t>
             </w:r>
           </w:p>
@@ -589,9 +1118,19 @@
         <w:tc>
           <w:tcPr>
             <w:tcW w:w="3529" w:type="dxa"/>
-          </w:tcPr>
-          <w:p>
-            <w:r>
+            <w:tcBorders/>
+            <w:shd w:fill="auto" w:val="clear"/>
+            <w:tcMar>
+              <w:left w:w="108" w:type="dxa"/>
+            </w:tcMar>
+          </w:tcPr>
+          <w:p>
+            <w:pPr>
+              <w:pStyle w:val="Normal"/>
+              <w:rPr/>
+            </w:pPr>
+            <w:r>
+              <w:rPr/>
               <w:t>arguman</w:t>
             </w:r>
           </w:p>
@@ -599,21 +1138,42 @@
         <w:tc>
           <w:tcPr>
             <w:tcW w:w="2654" w:type="dxa"/>
-          </w:tcPr>
-          <w:p>
-            <w:r>
+            <w:tcBorders/>
+            <w:shd w:fill="auto" w:val="clear"/>
+            <w:tcMar>
+              <w:left w:w="108" w:type="dxa"/>
+            </w:tcMar>
+          </w:tcPr>
+          <w:p>
+            <w:pPr>
+              <w:pStyle w:val="Normal"/>
+              <w:rPr/>
+            </w:pPr>
+            <w:r>
+              <w:rPr/>
               <w:t>Tanim</w:t>
             </w:r>
           </w:p>
         </w:tc>
       </w:tr>
       <w:tr>
+        <w:trPr/>
         <w:tc>
           <w:tcPr>
             <w:tcW w:w="1214" w:type="dxa"/>
-          </w:tcPr>
-          <w:p>
-            <w:r>
+            <w:tcBorders/>
+            <w:shd w:fill="auto" w:val="clear"/>
+            <w:tcMar>
+              <w:left w:w="108" w:type="dxa"/>
+            </w:tcMar>
+          </w:tcPr>
+          <w:p>
+            <w:pPr>
+              <w:pStyle w:val="Normal"/>
+              <w:rPr/>
+            </w:pPr>
+            <w:r>
+              <w:rPr/>
               <w:t xml:space="preserve">USR </w:t>
             </w:r>
           </w:p>
@@ -621,9 +1181,19 @@
         <w:tc>
           <w:tcPr>
             <w:tcW w:w="2265" w:type="dxa"/>
-          </w:tcPr>
-          <w:p>
-            <w:r>
+            <w:tcBorders/>
+            <w:shd w:fill="auto" w:val="clear"/>
+            <w:tcMar>
+              <w:left w:w="108" w:type="dxa"/>
+            </w:tcMar>
+          </w:tcPr>
+          <w:p>
+            <w:pPr>
+              <w:pStyle w:val="Normal"/>
+              <w:rPr/>
+            </w:pPr>
+            <w:r>
+              <w:rPr/>
               <w:t>UUID</w:t>
             </w:r>
           </w:p>
@@ -631,14 +1201,29 @@
         <w:tc>
           <w:tcPr>
             <w:tcW w:w="1248" w:type="dxa"/>
-          </w:tcPr>
-          <w:p>
-            <w:r>
+            <w:tcBorders/>
+            <w:shd w:fill="auto" w:val="clear"/>
+            <w:tcMar>
+              <w:left w:w="108" w:type="dxa"/>
+            </w:tcMar>
+          </w:tcPr>
+          <w:p>
+            <w:pPr>
+              <w:pStyle w:val="Normal"/>
+              <w:rPr/>
+            </w:pPr>
+            <w:r>
+              <w:rPr/>
               <w:t>HEL</w:t>
             </w:r>
           </w:p>
           <w:p>
-            <w:r>
+            <w:pPr>
+              <w:pStyle w:val="Normal"/>
+              <w:rPr/>
+            </w:pPr>
+            <w:r>
+              <w:rPr/>
               <w:t>REJ</w:t>
             </w:r>
           </w:p>
@@ -646,9 +1231,19 @@
         <w:tc>
           <w:tcPr>
             <w:tcW w:w="3529" w:type="dxa"/>
-          </w:tcPr>
-          <w:p>
-            <w:r>
+            <w:tcBorders/>
+            <w:shd w:fill="auto" w:val="clear"/>
+            <w:tcMar>
+              <w:left w:w="108" w:type="dxa"/>
+            </w:tcMar>
+          </w:tcPr>
+          <w:p>
+            <w:pPr>
+              <w:pStyle w:val="Normal"/>
+              <w:rPr/>
+            </w:pPr>
+            <w:r>
+              <w:rPr/>
               <w:t>note</w:t>
             </w:r>
           </w:p>
@@ -656,26 +1251,52 @@
         <w:tc>
           <w:tcPr>
             <w:tcW w:w="2654" w:type="dxa"/>
-          </w:tcPr>
-          <w:p>
-            <w:r>
+            <w:tcBorders/>
+            <w:shd w:fill="auto" w:val="clear"/>
+            <w:tcMar>
+              <w:left w:w="108" w:type="dxa"/>
+            </w:tcMar>
+          </w:tcPr>
+          <w:p>
+            <w:pPr>
+              <w:pStyle w:val="Normal"/>
+              <w:rPr/>
+            </w:pPr>
+            <w:r>
+              <w:rPr/>
               <w:t>Yeni kullanici kabulu</w:t>
             </w:r>
           </w:p>
           <w:p>
-            <w:r>
+            <w:pPr>
+              <w:pStyle w:val="Normal"/>
+              <w:rPr/>
+            </w:pPr>
+            <w:r>
+              <w:rPr/>
               <w:t>Yeni kullanici reddi</w:t>
             </w:r>
           </w:p>
         </w:tc>
       </w:tr>
       <w:tr>
+        <w:trPr/>
         <w:tc>
           <w:tcPr>
             <w:tcW w:w="1214" w:type="dxa"/>
-          </w:tcPr>
-          <w:p>
-            <w:r>
+            <w:tcBorders/>
+            <w:shd w:fill="auto" w:val="clear"/>
+            <w:tcMar>
+              <w:left w:w="108" w:type="dxa"/>
+            </w:tcMar>
+          </w:tcPr>
+          <w:p>
+            <w:pPr>
+              <w:pStyle w:val="Normal"/>
+              <w:rPr/>
+            </w:pPr>
+            <w:r>
+              <w:rPr/>
               <w:t>TIC</w:t>
             </w:r>
           </w:p>
@@ -683,9 +1304,19 @@
         <w:tc>
           <w:tcPr>
             <w:tcW w:w="2265" w:type="dxa"/>
-          </w:tcPr>
-          <w:p>
-            <w:r>
+            <w:tcBorders/>
+            <w:shd w:fill="auto" w:val="clear"/>
+            <w:tcMar>
+              <w:left w:w="108" w:type="dxa"/>
+            </w:tcMar>
+          </w:tcPr>
+          <w:p>
+            <w:pPr>
+              <w:pStyle w:val="Normal"/>
+              <w:rPr/>
+            </w:pPr>
+            <w:r>
+              <w:rPr/>
               <w:t>-</w:t>
             </w:r>
           </w:p>
@@ -693,9 +1324,19 @@
         <w:tc>
           <w:tcPr>
             <w:tcW w:w="1248" w:type="dxa"/>
-          </w:tcPr>
-          <w:p>
-            <w:r>
+            <w:tcBorders/>
+            <w:shd w:fill="auto" w:val="clear"/>
+            <w:tcMar>
+              <w:left w:w="108" w:type="dxa"/>
+            </w:tcMar>
+          </w:tcPr>
+          <w:p>
+            <w:pPr>
+              <w:pStyle w:val="Normal"/>
+              <w:rPr/>
+            </w:pPr>
+            <w:r>
+              <w:rPr/>
               <w:t>TOC</w:t>
             </w:r>
           </w:p>
@@ -703,9 +1344,19 @@
         <w:tc>
           <w:tcPr>
             <w:tcW w:w="3529" w:type="dxa"/>
-          </w:tcPr>
-          <w:p>
-            <w:r>
+            <w:tcBorders/>
+            <w:shd w:fill="auto" w:val="clear"/>
+            <w:tcMar>
+              <w:left w:w="108" w:type="dxa"/>
+            </w:tcMar>
+          </w:tcPr>
+          <w:p>
+            <w:pPr>
+              <w:pStyle w:val="Normal"/>
+              <w:rPr/>
+            </w:pPr>
+            <w:r>
+              <w:rPr/>
               <w:t>-</w:t>
             </w:r>
           </w:p>
@@ -713,21 +1364,42 @@
         <w:tc>
           <w:tcPr>
             <w:tcW w:w="2654" w:type="dxa"/>
-          </w:tcPr>
-          <w:p>
-            <w:r>
+            <w:tcBorders/>
+            <w:shd w:fill="auto" w:val="clear"/>
+            <w:tcMar>
+              <w:left w:w="108" w:type="dxa"/>
+            </w:tcMar>
+          </w:tcPr>
+          <w:p>
+            <w:pPr>
+              <w:pStyle w:val="Normal"/>
+              <w:rPr/>
+            </w:pPr>
+            <w:r>
+              <w:rPr/>
               <w:t>Baglanti testi</w:t>
             </w:r>
           </w:p>
         </w:tc>
       </w:tr>
       <w:tr>
+        <w:trPr/>
         <w:tc>
           <w:tcPr>
             <w:tcW w:w="1214" w:type="dxa"/>
-          </w:tcPr>
-          <w:p>
-            <w:r>
+            <w:tcBorders/>
+            <w:shd w:fill="auto" w:val="clear"/>
+            <w:tcMar>
+              <w:left w:w="108" w:type="dxa"/>
+            </w:tcMar>
+          </w:tcPr>
+          <w:p>
+            <w:pPr>
+              <w:pStyle w:val="Normal"/>
+              <w:rPr/>
+            </w:pPr>
+            <w:r>
+              <w:rPr/>
               <w:t>LSQ</w:t>
             </w:r>
           </w:p>
@@ -735,9 +1407,19 @@
         <w:tc>
           <w:tcPr>
             <w:tcW w:w="2265" w:type="dxa"/>
-          </w:tcPr>
-          <w:p>
-            <w:r>
+            <w:tcBorders/>
+            <w:shd w:fill="auto" w:val="clear"/>
+            <w:tcMar>
+              <w:left w:w="108" w:type="dxa"/>
+            </w:tcMar>
+          </w:tcPr>
+          <w:p>
+            <w:pPr>
+              <w:pStyle w:val="Normal"/>
+              <w:rPr/>
+            </w:pPr>
+            <w:r>
+              <w:rPr/>
               <w:t>-</w:t>
             </w:r>
           </w:p>
@@ -745,9 +1427,19 @@
         <w:tc>
           <w:tcPr>
             <w:tcW w:w="1248" w:type="dxa"/>
-          </w:tcPr>
-          <w:p>
-            <w:r>
+            <w:tcBorders/>
+            <w:shd w:fill="auto" w:val="clear"/>
+            <w:tcMar>
+              <w:left w:w="108" w:type="dxa"/>
+            </w:tcMar>
+          </w:tcPr>
+          <w:p>
+            <w:pPr>
+              <w:pStyle w:val="Normal"/>
+              <w:rPr/>
+            </w:pPr>
+            <w:r>
+              <w:rPr/>
               <w:t>LSA</w:t>
             </w:r>
           </w:p>
@@ -755,9 +1447,19 @@
         <w:tc>
           <w:tcPr>
             <w:tcW w:w="3529" w:type="dxa"/>
-          </w:tcPr>
-          <w:p>
-            <w:r>
+            <w:tcBorders/>
+            <w:shd w:fill="auto" w:val="clear"/>
+            <w:tcMar>
+              <w:left w:w="108" w:type="dxa"/>
+            </w:tcMar>
+          </w:tcPr>
+          <w:p>
+            <w:pPr>
+              <w:pStyle w:val="Normal"/>
+              <w:rPr/>
+            </w:pPr>
+            <w:r>
+              <w:rPr/>
               <w:t>list_ip_port</w:t>
             </w:r>
           </w:p>
@@ -765,21 +1467,42 @@
         <w:tc>
           <w:tcPr>
             <w:tcW w:w="2654" w:type="dxa"/>
-          </w:tcPr>
-          <w:p>
-            <w:r>
+            <w:tcBorders/>
+            <w:shd w:fill="auto" w:val="clear"/>
+            <w:tcMar>
+              <w:left w:w="108" w:type="dxa"/>
+            </w:tcMar>
+          </w:tcPr>
+          <w:p>
+            <w:pPr>
+              <w:pStyle w:val="Normal"/>
+              <w:rPr/>
+            </w:pPr>
+            <w:r>
+              <w:rPr/>
               <w:t>Kullanici listesi isteme</w:t>
             </w:r>
           </w:p>
         </w:tc>
       </w:tr>
       <w:tr>
+        <w:trPr/>
         <w:tc>
           <w:tcPr>
             <w:tcW w:w="1214" w:type="dxa"/>
-          </w:tcPr>
-          <w:p>
-            <w:r>
+            <w:tcBorders/>
+            <w:shd w:fill="auto" w:val="clear"/>
+            <w:tcMar>
+              <w:left w:w="108" w:type="dxa"/>
+            </w:tcMar>
+          </w:tcPr>
+          <w:p>
+            <w:pPr>
+              <w:pStyle w:val="Normal"/>
+              <w:rPr/>
+            </w:pPr>
+            <w:r>
+              <w:rPr/>
               <w:t>-</w:t>
             </w:r>
           </w:p>
@@ -787,9 +1510,19 @@
         <w:tc>
           <w:tcPr>
             <w:tcW w:w="2265" w:type="dxa"/>
-          </w:tcPr>
-          <w:p>
-            <w:r>
+            <w:tcBorders/>
+            <w:shd w:fill="auto" w:val="clear"/>
+            <w:tcMar>
+              <w:left w:w="108" w:type="dxa"/>
+            </w:tcMar>
+          </w:tcPr>
+          <w:p>
+            <w:pPr>
+              <w:pStyle w:val="Normal"/>
+              <w:rPr/>
+            </w:pPr>
+            <w:r>
+              <w:rPr/>
               <w:t>-</w:t>
             </w:r>
           </w:p>
@@ -797,9 +1530,19 @@
         <w:tc>
           <w:tcPr>
             <w:tcW w:w="1248" w:type="dxa"/>
-          </w:tcPr>
-          <w:p>
-            <w:r>
+            <w:tcBorders/>
+            <w:shd w:fill="auto" w:val="clear"/>
+            <w:tcMar>
+              <w:left w:w="108" w:type="dxa"/>
+            </w:tcMar>
+          </w:tcPr>
+          <w:p>
+            <w:pPr>
+              <w:pStyle w:val="Normal"/>
+              <w:rPr/>
+            </w:pPr>
+            <w:r>
+              <w:rPr/>
               <w:t>ERR</w:t>
             </w:r>
           </w:p>
@@ -807,9 +1550,19 @@
         <w:tc>
           <w:tcPr>
             <w:tcW w:w="3529" w:type="dxa"/>
-          </w:tcPr>
-          <w:p>
-            <w:r>
+            <w:tcBorders/>
+            <w:shd w:fill="auto" w:val="clear"/>
+            <w:tcMar>
+              <w:left w:w="108" w:type="dxa"/>
+            </w:tcMar>
+          </w:tcPr>
+          <w:p>
+            <w:pPr>
+              <w:pStyle w:val="Normal"/>
+              <w:rPr/>
+            </w:pPr>
+            <w:r>
+              <w:rPr/>
               <w:t>ERR_note</w:t>
             </w:r>
           </w:p>
@@ -817,21 +1570,42 @@
         <w:tc>
           <w:tcPr>
             <w:tcW w:w="2654" w:type="dxa"/>
-          </w:tcPr>
-          <w:p>
-            <w:r>
+            <w:tcBorders/>
+            <w:shd w:fill="auto" w:val="clear"/>
+            <w:tcMar>
+              <w:left w:w="108" w:type="dxa"/>
+            </w:tcMar>
+          </w:tcPr>
+          <w:p>
+            <w:pPr>
+              <w:pStyle w:val="Normal"/>
+              <w:rPr/>
+            </w:pPr>
+            <w:r>
+              <w:rPr/>
               <w:t>Hata mesaji dondurma</w:t>
             </w:r>
           </w:p>
         </w:tc>
       </w:tr>
       <w:tr>
+        <w:trPr/>
         <w:tc>
           <w:tcPr>
             <w:tcW w:w="1214" w:type="dxa"/>
-          </w:tcPr>
-          <w:p>
-            <w:r>
+            <w:tcBorders/>
+            <w:shd w:fill="auto" w:val="clear"/>
+            <w:tcMar>
+              <w:left w:w="108" w:type="dxa"/>
+            </w:tcMar>
+          </w:tcPr>
+          <w:p>
+            <w:pPr>
+              <w:pStyle w:val="Normal"/>
+              <w:rPr/>
+            </w:pPr>
+            <w:r>
+              <w:rPr/>
               <w:t>QUI</w:t>
             </w:r>
           </w:p>
@@ -839,9 +1613,19 @@
         <w:tc>
           <w:tcPr>
             <w:tcW w:w="2265" w:type="dxa"/>
-          </w:tcPr>
-          <w:p>
-            <w:r>
+            <w:tcBorders/>
+            <w:shd w:fill="auto" w:val="clear"/>
+            <w:tcMar>
+              <w:left w:w="108" w:type="dxa"/>
+            </w:tcMar>
+          </w:tcPr>
+          <w:p>
+            <w:pPr>
+              <w:pStyle w:val="Normal"/>
+              <w:rPr/>
+            </w:pPr>
+            <w:r>
+              <w:rPr/>
               <w:t>-</w:t>
             </w:r>
           </w:p>
@@ -849,9 +1633,19 @@
         <w:tc>
           <w:tcPr>
             <w:tcW w:w="1248" w:type="dxa"/>
-          </w:tcPr>
-          <w:p>
-            <w:r>
+            <w:tcBorders/>
+            <w:shd w:fill="auto" w:val="clear"/>
+            <w:tcMar>
+              <w:left w:w="108" w:type="dxa"/>
+            </w:tcMar>
+          </w:tcPr>
+          <w:p>
+            <w:pPr>
+              <w:pStyle w:val="Normal"/>
+              <w:rPr/>
+            </w:pPr>
+            <w:r>
+              <w:rPr/>
               <w:t>-</w:t>
             </w:r>
           </w:p>
@@ -859,9 +1653,19 @@
         <w:tc>
           <w:tcPr>
             <w:tcW w:w="3529" w:type="dxa"/>
-          </w:tcPr>
-          <w:p>
-            <w:r>
+            <w:tcBorders/>
+            <w:shd w:fill="auto" w:val="clear"/>
+            <w:tcMar>
+              <w:left w:w="108" w:type="dxa"/>
+            </w:tcMar>
+          </w:tcPr>
+          <w:p>
+            <w:pPr>
+              <w:pStyle w:val="Normal"/>
+              <w:rPr/>
+            </w:pPr>
+            <w:r>
+              <w:rPr/>
               <w:t>-</w:t>
             </w:r>
           </w:p>
@@ -869,21 +1673,42 @@
         <w:tc>
           <w:tcPr>
             <w:tcW w:w="2654" w:type="dxa"/>
-          </w:tcPr>
-          <w:p>
-            <w:r>
+            <w:tcBorders/>
+            <w:shd w:fill="auto" w:val="clear"/>
+            <w:tcMar>
+              <w:left w:w="108" w:type="dxa"/>
+            </w:tcMar>
+          </w:tcPr>
+          <w:p>
+            <w:pPr>
+              <w:pStyle w:val="Normal"/>
+              <w:rPr/>
+            </w:pPr>
+            <w:r>
+              <w:rPr/>
               <w:t>Cikis</w:t>
             </w:r>
           </w:p>
         </w:tc>
       </w:tr>
       <w:tr>
+        <w:trPr/>
         <w:tc>
           <w:tcPr>
             <w:tcW w:w="1214" w:type="dxa"/>
-          </w:tcPr>
-          <w:p>
-            <w:r>
+            <w:tcBorders/>
+            <w:shd w:fill="auto" w:val="clear"/>
+            <w:tcMar>
+              <w:left w:w="108" w:type="dxa"/>
+            </w:tcMar>
+          </w:tcPr>
+          <w:p>
+            <w:pPr>
+              <w:pStyle w:val="Normal"/>
+              <w:rPr/>
+            </w:pPr>
+            <w:r>
+              <w:rPr/>
               <w:t>SHN</w:t>
             </w:r>
           </w:p>
@@ -891,9 +1716,19 @@
         <w:tc>
           <w:tcPr>
             <w:tcW w:w="2265" w:type="dxa"/>
-          </w:tcPr>
-          <w:p>
-            <w:r>
+            <w:tcBorders/>
+            <w:shd w:fill="auto" w:val="clear"/>
+            <w:tcMar>
+              <w:left w:w="108" w:type="dxa"/>
+            </w:tcMar>
+          </w:tcPr>
+          <w:p>
+            <w:pPr>
+              <w:pStyle w:val="Normal"/>
+              <w:rPr/>
+            </w:pPr>
+            <w:r>
+              <w:rPr/>
               <w:t>dosya_ismi</w:t>
             </w:r>
           </w:p>
@@ -901,14 +1736,29 @@
         <w:tc>
           <w:tcPr>
             <w:tcW w:w="1248" w:type="dxa"/>
-          </w:tcPr>
-          <w:p>
-            <w:r>
+            <w:tcBorders/>
+            <w:shd w:fill="auto" w:val="clear"/>
+            <w:tcMar>
+              <w:left w:w="108" w:type="dxa"/>
+            </w:tcMar>
+          </w:tcPr>
+          <w:p>
+            <w:pPr>
+              <w:pStyle w:val="Normal"/>
+              <w:rPr/>
+            </w:pPr>
+            <w:r>
+              <w:rPr/>
               <w:t>VAN</w:t>
             </w:r>
           </w:p>
           <w:p>
-            <w:r>
+            <w:pPr>
+              <w:pStyle w:val="Normal"/>
+              <w:rPr/>
+            </w:pPr>
+            <w:r>
+              <w:rPr/>
               <w:t>YON</w:t>
             </w:r>
           </w:p>
@@ -916,9 +1766,15 @@
         <w:tc>
           <w:tcPr>
             <w:tcW w:w="3529" w:type="dxa"/>
-          </w:tcPr>
-          <w:p>
-            <w:pPr>
+            <w:tcBorders/>
+            <w:shd w:fill="auto" w:val="clear"/>
+            <w:tcMar>
+              <w:left w:w="108" w:type="dxa"/>
+            </w:tcMar>
+          </w:tcPr>
+          <w:p>
+            <w:pPr>
+              <w:pStyle w:val="Normal"/>
               <w:rPr>
                 <w:lang w:val="en-GB"/>
               </w:rPr>
@@ -932,6 +1788,7 @@
           </w:p>
           <w:p>
             <w:pPr>
+              <w:pStyle w:val="Normal"/>
               <w:rPr>
                 <w:lang w:val="en-GB"/>
               </w:rPr>
@@ -947,9 +1804,15 @@
         <w:tc>
           <w:tcPr>
             <w:tcW w:w="2654" w:type="dxa"/>
-          </w:tcPr>
-          <w:p>
-            <w:pPr>
+            <w:tcBorders/>
+            <w:shd w:fill="auto" w:val="clear"/>
+            <w:tcMar>
+              <w:left w:w="108" w:type="dxa"/>
+            </w:tcMar>
+          </w:tcPr>
+          <w:p>
+            <w:pPr>
+              <w:pStyle w:val="Normal"/>
               <w:rPr>
                 <w:lang w:val="en-GB"/>
               </w:rPr>
@@ -964,12 +1827,23 @@
         </w:tc>
       </w:tr>
       <w:tr>
+        <w:trPr/>
         <w:tc>
           <w:tcPr>
             <w:tcW w:w="1214" w:type="dxa"/>
-          </w:tcPr>
-          <w:p>
-            <w:r>
+            <w:tcBorders/>
+            <w:shd w:fill="auto" w:val="clear"/>
+            <w:tcMar>
+              <w:left w:w="108" w:type="dxa"/>
+            </w:tcMar>
+          </w:tcPr>
+          <w:p>
+            <w:pPr>
+              <w:pStyle w:val="Normal"/>
+              <w:rPr/>
+            </w:pPr>
+            <w:r>
+              <w:rPr/>
               <w:t>SHC</w:t>
             </w:r>
           </w:p>
@@ -977,9 +1851,19 @@
         <w:tc>
           <w:tcPr>
             <w:tcW w:w="2265" w:type="dxa"/>
-          </w:tcPr>
-          <w:p>
-            <w:r>
+            <w:tcBorders/>
+            <w:shd w:fill="auto" w:val="clear"/>
+            <w:tcMar>
+              <w:left w:w="108" w:type="dxa"/>
+            </w:tcMar>
+          </w:tcPr>
+          <w:p>
+            <w:pPr>
+              <w:pStyle w:val="Normal"/>
+              <w:rPr/>
+            </w:pPr>
+            <w:r>
+              <w:rPr/>
               <w:t>check_sum</w:t>
             </w:r>
           </w:p>
@@ -987,14 +1871,29 @@
         <w:tc>
           <w:tcPr>
             <w:tcW w:w="1248" w:type="dxa"/>
-          </w:tcPr>
-          <w:p>
-            <w:r>
+            <w:tcBorders/>
+            <w:shd w:fill="auto" w:val="clear"/>
+            <w:tcMar>
+              <w:left w:w="108" w:type="dxa"/>
+            </w:tcMar>
+          </w:tcPr>
+          <w:p>
+            <w:pPr>
+              <w:pStyle w:val="Normal"/>
+              <w:rPr/>
+            </w:pPr>
+            <w:r>
+              <w:rPr/>
               <w:t>VAC</w:t>
             </w:r>
           </w:p>
           <w:p>
-            <w:r>
+            <w:pPr>
+              <w:pStyle w:val="Normal"/>
+              <w:rPr/>
+            </w:pPr>
+            <w:r>
+              <w:rPr/>
               <w:t>YOC</w:t>
             </w:r>
           </w:p>
@@ -1002,9 +1901,19 @@
         <w:tc>
           <w:tcPr>
             <w:tcW w:w="3529" w:type="dxa"/>
-          </w:tcPr>
-          <w:p>
-            <w:r>
+            <w:tcBorders/>
+            <w:shd w:fill="auto" w:val="clear"/>
+            <w:tcMar>
+              <w:left w:w="108" w:type="dxa"/>
+            </w:tcMar>
+          </w:tcPr>
+          <w:p>
+            <w:pPr>
+              <w:pStyle w:val="Normal"/>
+              <w:rPr/>
+            </w:pPr>
+            <w:r>
+              <w:rPr/>
               <w:t>meta_data</w:t>
             </w:r>
           </w:p>
@@ -1012,21 +1921,42 @@
         <w:tc>
           <w:tcPr>
             <w:tcW w:w="2654" w:type="dxa"/>
-          </w:tcPr>
-          <w:p>
-            <w:r>
+            <w:tcBorders/>
+            <w:shd w:fill="auto" w:val="clear"/>
+            <w:tcMar>
+              <w:left w:w="108" w:type="dxa"/>
+            </w:tcMar>
+          </w:tcPr>
+          <w:p>
+            <w:pPr>
+              <w:pStyle w:val="Normal"/>
+              <w:rPr/>
+            </w:pPr>
+            <w:r>
+              <w:rPr/>
               <w:t>Checksum arama</w:t>
             </w:r>
           </w:p>
         </w:tc>
       </w:tr>
       <w:tr>
+        <w:trPr/>
         <w:tc>
           <w:tcPr>
             <w:tcW w:w="1214" w:type="dxa"/>
-          </w:tcPr>
-          <w:p>
-            <w:r>
+            <w:tcBorders/>
+            <w:shd w:fill="auto" w:val="clear"/>
+            <w:tcMar>
+              <w:left w:w="108" w:type="dxa"/>
+            </w:tcMar>
+          </w:tcPr>
+          <w:p>
+            <w:pPr>
+              <w:pStyle w:val="Normal"/>
+              <w:rPr/>
+            </w:pPr>
+            <w:r>
+              <w:rPr/>
               <w:t>DWL</w:t>
             </w:r>
           </w:p>
@@ -1034,9 +1964,19 @@
         <w:tc>
           <w:tcPr>
             <w:tcW w:w="2265" w:type="dxa"/>
-          </w:tcPr>
-          <w:p>
-            <w:r>
+            <w:tcBorders/>
+            <w:shd w:fill="auto" w:val="clear"/>
+            <w:tcMar>
+              <w:left w:w="108" w:type="dxa"/>
+            </w:tcMar>
+          </w:tcPr>
+          <w:p>
+            <w:pPr>
+              <w:pStyle w:val="Normal"/>
+              <w:rPr/>
+            </w:pPr>
+            <w:r>
+              <w:rPr/>
               <w:t>checksum ;chunk_no</w:t>
             </w:r>
           </w:p>
@@ -1044,9 +1984,19 @@
         <w:tc>
           <w:tcPr>
             <w:tcW w:w="1248" w:type="dxa"/>
-          </w:tcPr>
-          <w:p>
-            <w:r>
+            <w:tcBorders/>
+            <w:shd w:fill="auto" w:val="clear"/>
+            <w:tcMar>
+              <w:left w:w="108" w:type="dxa"/>
+            </w:tcMar>
+          </w:tcPr>
+          <w:p>
+            <w:pPr>
+              <w:pStyle w:val="Normal"/>
+              <w:rPr/>
+            </w:pPr>
+            <w:r>
+              <w:rPr/>
               <w:t>UPL</w:t>
             </w:r>
           </w:p>
@@ -1054,9 +2004,15 @@
         <w:tc>
           <w:tcPr>
             <w:tcW w:w="3529" w:type="dxa"/>
-          </w:tcPr>
-          <w:p>
-            <w:pPr>
+            <w:tcBorders/>
+            <w:shd w:fill="auto" w:val="clear"/>
+            <w:tcMar>
+              <w:left w:w="108" w:type="dxa"/>
+            </w:tcMar>
+          </w:tcPr>
+          <w:p>
+            <w:pPr>
+              <w:pStyle w:val="Normal"/>
               <w:rPr>
                 <w:lang w:val="en-GB"/>
               </w:rPr>
@@ -1072,9 +2028,15 @@
         <w:tc>
           <w:tcPr>
             <w:tcW w:w="2654" w:type="dxa"/>
-          </w:tcPr>
-          <w:p>
-            <w:pPr>
+            <w:tcBorders/>
+            <w:shd w:fill="auto" w:val="clear"/>
+            <w:tcMar>
+              <w:left w:w="108" w:type="dxa"/>
+            </w:tcMar>
+          </w:tcPr>
+          <w:p>
+            <w:pPr>
+              <w:pStyle w:val="Normal"/>
               <w:rPr>
                 <w:lang w:val="en-GB"/>
               </w:rPr>
@@ -1089,12 +2051,23 @@
         </w:tc>
       </w:tr>
       <w:tr>
+        <w:trPr/>
         <w:tc>
           <w:tcPr>
             <w:tcW w:w="1214" w:type="dxa"/>
-          </w:tcPr>
-          <w:p>
-            <w:r>
+            <w:tcBorders/>
+            <w:shd w:fill="auto" w:val="clear"/>
+            <w:tcMar>
+              <w:left w:w="108" w:type="dxa"/>
+            </w:tcMar>
+          </w:tcPr>
+          <w:p>
+            <w:pPr>
+              <w:pStyle w:val="Normal"/>
+              <w:rPr/>
+            </w:pPr>
+            <w:r>
+              <w:rPr/>
               <w:t>SAY</w:t>
             </w:r>
           </w:p>
@@ -1102,9 +2075,19 @@
         <w:tc>
           <w:tcPr>
             <w:tcW w:w="2265" w:type="dxa"/>
-          </w:tcPr>
-          <w:p>
-            <w:r>
+            <w:tcBorders/>
+            <w:shd w:fill="auto" w:val="clear"/>
+            <w:tcMar>
+              <w:left w:w="108" w:type="dxa"/>
+            </w:tcMar>
+          </w:tcPr>
+          <w:p>
+            <w:pPr>
+              <w:pStyle w:val="Normal"/>
+              <w:rPr/>
+            </w:pPr>
+            <w:r>
+              <w:rPr/>
               <w:t>message</w:t>
             </w:r>
           </w:p>
@@ -1112,9 +2095,19 @@
         <w:tc>
           <w:tcPr>
             <w:tcW w:w="1248" w:type="dxa"/>
-          </w:tcPr>
-          <w:p>
-            <w:r>
+            <w:tcBorders/>
+            <w:shd w:fill="auto" w:val="clear"/>
+            <w:tcMar>
+              <w:left w:w="108" w:type="dxa"/>
+            </w:tcMar>
+          </w:tcPr>
+          <w:p>
+            <w:pPr>
+              <w:pStyle w:val="Normal"/>
+              <w:rPr/>
+            </w:pPr>
+            <w:r>
+              <w:rPr/>
               <w:t>SOK</w:t>
             </w:r>
           </w:p>
@@ -1122,9 +2115,19 @@
         <w:tc>
           <w:tcPr>
             <w:tcW w:w="3529" w:type="dxa"/>
-          </w:tcPr>
-          <w:p>
-            <w:r>
+            <w:tcBorders/>
+            <w:shd w:fill="auto" w:val="clear"/>
+            <w:tcMar>
+              <w:left w:w="108" w:type="dxa"/>
+            </w:tcMar>
+          </w:tcPr>
+          <w:p>
+            <w:pPr>
+              <w:pStyle w:val="Normal"/>
+              <w:rPr/>
+            </w:pPr>
+            <w:r>
+              <w:rPr/>
               <w:t>-</w:t>
             </w:r>
           </w:p>
@@ -1132,9 +2135,19 @@
         <w:tc>
           <w:tcPr>
             <w:tcW w:w="2654" w:type="dxa"/>
-          </w:tcPr>
-          <w:p>
-            <w:r>
+            <w:tcBorders/>
+            <w:shd w:fill="auto" w:val="clear"/>
+            <w:tcMar>
+              <w:left w:w="108" w:type="dxa"/>
+            </w:tcMar>
+          </w:tcPr>
+          <w:p>
+            <w:pPr>
+              <w:pStyle w:val="Normal"/>
+              <w:rPr/>
+            </w:pPr>
+            <w:r>
+              <w:rPr/>
               <w:t>Genel mesaj gonderme</w:t>
             </w:r>
           </w:p>
@@ -1142,14 +2155,24 @@
       </w:tr>
       <w:tr>
         <w:trPr>
-          <w:trHeight w:val="572"/>
+          <w:trHeight w:val="572" w:hRule="atLeast"/>
         </w:trPr>
         <w:tc>
           <w:tcPr>
             <w:tcW w:w="1214" w:type="dxa"/>
-          </w:tcPr>
-          <w:p>
-            <w:r>
+            <w:tcBorders/>
+            <w:shd w:fill="auto" w:val="clear"/>
+            <w:tcMar>
+              <w:left w:w="108" w:type="dxa"/>
+            </w:tcMar>
+          </w:tcPr>
+          <w:p>
+            <w:pPr>
+              <w:pStyle w:val="Normal"/>
+              <w:rPr/>
+            </w:pPr>
+            <w:r>
+              <w:rPr/>
               <w:t>MSG</w:t>
             </w:r>
           </w:p>
@@ -1157,9 +2180,19 @@
         <w:tc>
           <w:tcPr>
             <w:tcW w:w="2265" w:type="dxa"/>
-          </w:tcPr>
-          <w:p>
-            <w:r>
+            <w:tcBorders/>
+            <w:shd w:fill="auto" w:val="clear"/>
+            <w:tcMar>
+              <w:left w:w="108" w:type="dxa"/>
+            </w:tcMar>
+          </w:tcPr>
+          <w:p>
+            <w:pPr>
+              <w:pStyle w:val="Normal"/>
+              <w:rPr/>
+            </w:pPr>
+            <w:r>
+              <w:rPr/>
               <w:t>UUID(message)</w:t>
             </w:r>
           </w:p>
@@ -1167,14 +2200,29 @@
         <w:tc>
           <w:tcPr>
             <w:tcW w:w="1248" w:type="dxa"/>
-          </w:tcPr>
-          <w:p>
-            <w:r>
+            <w:tcBorders/>
+            <w:shd w:fill="auto" w:val="clear"/>
+            <w:tcMar>
+              <w:left w:w="108" w:type="dxa"/>
+            </w:tcMar>
+          </w:tcPr>
+          <w:p>
+            <w:pPr>
+              <w:pStyle w:val="Normal"/>
+              <w:rPr/>
+            </w:pPr>
+            <w:r>
+              <w:rPr/>
               <w:t>MOK</w:t>
             </w:r>
           </w:p>
           <w:p>
-            <w:r>
+            <w:pPr>
+              <w:pStyle w:val="Normal"/>
+              <w:rPr/>
+            </w:pPr>
+            <w:r>
+              <w:rPr/>
               <w:t>MNO</w:t>
             </w:r>
           </w:p>
@@ -1182,10 +2230,28 @@
         <w:tc>
           <w:tcPr>
             <w:tcW w:w="3529" w:type="dxa"/>
-          </w:tcPr>
-          <w:p/>
-          <w:p>
-            <w:r>
+            <w:tcBorders/>
+            <w:shd w:fill="auto" w:val="clear"/>
+            <w:tcMar>
+              <w:left w:w="108" w:type="dxa"/>
+            </w:tcMar>
+          </w:tcPr>
+          <w:p>
+            <w:pPr>
+              <w:pStyle w:val="Normal"/>
+              <w:rPr/>
+            </w:pPr>
+            <w:r>
+              <w:rPr/>
+            </w:r>
+          </w:p>
+          <w:p>
+            <w:pPr>
+              <w:pStyle w:val="Normal"/>
+              <w:rPr/>
+            </w:pPr>
+            <w:r>
+              <w:rPr/>
               <w:t>UUID</w:t>
             </w:r>
           </w:p>
@@ -1193,42 +2259,92 @@
         <w:tc>
           <w:tcPr>
             <w:tcW w:w="2654" w:type="dxa"/>
-          </w:tcPr>
-          <w:p>
-            <w:r>
+            <w:tcBorders/>
+            <w:shd w:fill="auto" w:val="clear"/>
+            <w:tcMar>
+              <w:left w:w="108" w:type="dxa"/>
+            </w:tcMar>
+          </w:tcPr>
+          <w:p>
+            <w:pPr>
+              <w:pStyle w:val="Normal"/>
+              <w:rPr/>
+            </w:pPr>
+            <w:r>
+              <w:rPr/>
               <w:t>Ozel mesaj gonderme</w:t>
             </w:r>
           </w:p>
           <w:p>
-            <w:r>
+            <w:pPr>
+              <w:pStyle w:val="Normal"/>
+              <w:rPr/>
+            </w:pPr>
+            <w:r>
+              <w:rPr/>
               <w:t>Kullanici bulunamadi</w:t>
             </w:r>
           </w:p>
         </w:tc>
       </w:tr>
     </w:tbl>
-    <w:p/>
-    <w:p/>
+    <w:p>
+      <w:pPr>
+        <w:pStyle w:val="Normal"/>
+        <w:rPr/>
+      </w:pPr>
+      <w:r>
+        <w:rPr/>
+      </w:r>
+    </w:p>
+    <w:p>
+      <w:pPr>
+        <w:pStyle w:val="Normal"/>
+        <w:rPr/>
+      </w:pPr>
+      <w:r>
+        <w:rPr/>
+      </w:r>
+    </w:p>
     <w:tbl>
       <w:tblPr>
         <w:tblStyle w:val="TableGrid"/>
         <w:tblW w:w="10910" w:type="dxa"/>
-        <w:tblLook w:val="04A0" w:firstRow="1" w:lastRow="0" w:firstColumn="1" w:lastColumn="0" w:noHBand="0" w:noVBand="1"/>
+        <w:jc w:val="left"/>
+        <w:tblInd w:w="0" w:type="dxa"/>
+        <w:tblCellMar>
+          <w:top w:w="0" w:type="dxa"/>
+          <w:left w:w="108" w:type="dxa"/>
+          <w:bottom w:w="0" w:type="dxa"/>
+          <w:right w:w="108" w:type="dxa"/>
+        </w:tblCellMar>
+        <w:tblLook w:val="04a0" w:noVBand="1" w:noHBand="0" w:lastColumn="0" w:firstColumn="1" w:lastRow="0" w:firstRow="1"/>
       </w:tblPr>
       <w:tblGrid>
-        <w:gridCol w:w="1987"/>
+        <w:gridCol w:w="1986"/>
         <w:gridCol w:w="2019"/>
         <w:gridCol w:w="1990"/>
-        <w:gridCol w:w="2071"/>
-        <w:gridCol w:w="2843"/>
+        <w:gridCol w:w="2070"/>
+        <w:gridCol w:w="2845"/>
       </w:tblGrid>
       <w:tr>
-        <w:tc>
-          <w:tcPr>
-            <w:tcW w:w="1987" w:type="dxa"/>
-          </w:tcPr>
-          <w:p>
-            <w:r>
+        <w:trPr/>
+        <w:tc>
+          <w:tcPr>
+            <w:tcW w:w="1986" w:type="dxa"/>
+            <w:tcBorders/>
+            <w:shd w:fill="auto" w:val="clear"/>
+            <w:tcMar>
+              <w:left w:w="108" w:type="dxa"/>
+            </w:tcMar>
+          </w:tcPr>
+          <w:p>
+            <w:pPr>
+              <w:pStyle w:val="Normal"/>
+              <w:rPr/>
+            </w:pPr>
+            <w:r>
+              <w:rPr/>
               <w:t>NClient</w:t>
             </w:r>
           </w:p>
@@ -1236,39 +2352,99 @@
         <w:tc>
           <w:tcPr>
             <w:tcW w:w="2019" w:type="dxa"/>
-          </w:tcPr>
-          <w:p/>
+            <w:tcBorders/>
+            <w:shd w:fill="auto" w:val="clear"/>
+            <w:tcMar>
+              <w:left w:w="108" w:type="dxa"/>
+            </w:tcMar>
+          </w:tcPr>
+          <w:p>
+            <w:pPr>
+              <w:pStyle w:val="Normal"/>
+              <w:rPr/>
+            </w:pPr>
+            <w:r>
+              <w:rPr/>
+            </w:r>
+          </w:p>
         </w:tc>
         <w:tc>
           <w:tcPr>
             <w:tcW w:w="1990" w:type="dxa"/>
-          </w:tcPr>
-          <w:p>
-            <w:r>
+            <w:tcBorders/>
+            <w:shd w:fill="auto" w:val="clear"/>
+            <w:tcMar>
+              <w:left w:w="108" w:type="dxa"/>
+            </w:tcMar>
+          </w:tcPr>
+          <w:p>
+            <w:pPr>
+              <w:pStyle w:val="Normal"/>
+              <w:rPr/>
+            </w:pPr>
+            <w:r>
+              <w:rPr/>
               <w:t>Pserver</w:t>
             </w:r>
           </w:p>
         </w:tc>
         <w:tc>
           <w:tcPr>
-            <w:tcW w:w="2071" w:type="dxa"/>
-          </w:tcPr>
-          <w:p/>
-        </w:tc>
-        <w:tc>
-          <w:tcPr>
-            <w:tcW w:w="2843" w:type="dxa"/>
-          </w:tcPr>
-          <w:p/>
+            <w:tcW w:w="2070" w:type="dxa"/>
+            <w:tcBorders/>
+            <w:shd w:fill="auto" w:val="clear"/>
+            <w:tcMar>
+              <w:left w:w="108" w:type="dxa"/>
+            </w:tcMar>
+          </w:tcPr>
+          <w:p>
+            <w:pPr>
+              <w:pStyle w:val="Normal"/>
+              <w:rPr/>
+            </w:pPr>
+            <w:r>
+              <w:rPr/>
+            </w:r>
+          </w:p>
+        </w:tc>
+        <w:tc>
+          <w:tcPr>
+            <w:tcW w:w="2845" w:type="dxa"/>
+            <w:tcBorders/>
+            <w:shd w:fill="auto" w:val="clear"/>
+            <w:tcMar>
+              <w:left w:w="108" w:type="dxa"/>
+            </w:tcMar>
+          </w:tcPr>
+          <w:p>
+            <w:pPr>
+              <w:pStyle w:val="Normal"/>
+              <w:rPr/>
+            </w:pPr>
+            <w:r>
+              <w:rPr/>
+            </w:r>
+          </w:p>
         </w:tc>
       </w:tr>
       <w:tr>
-        <w:tc>
-          <w:tcPr>
-            <w:tcW w:w="1987" w:type="dxa"/>
-          </w:tcPr>
-          <w:p>
-            <w:r>
+        <w:trPr/>
+        <w:tc>
+          <w:tcPr>
+            <w:tcW w:w="1986" w:type="dxa"/>
+            <w:tcBorders/>
+            <w:shd w:fill="auto" w:val="clear"/>
+            <w:tcMar>
+              <w:left w:w="108" w:type="dxa"/>
+            </w:tcMar>
+          </w:tcPr>
+          <w:p>
+            <w:pPr>
+              <w:pStyle w:val="Normal"/>
+              <w:rPr/>
+            </w:pPr>
+            <w:r>
+              <w:rPr/>
               <w:t>komut</w:t>
             </w:r>
           </w:p>
@@ -1276,9 +2452,19 @@
         <w:tc>
           <w:tcPr>
             <w:tcW w:w="2019" w:type="dxa"/>
-          </w:tcPr>
-          <w:p>
-            <w:r>
+            <w:tcBorders/>
+            <w:shd w:fill="auto" w:val="clear"/>
+            <w:tcMar>
+              <w:left w:w="108" w:type="dxa"/>
+            </w:tcMar>
+          </w:tcPr>
+          <w:p>
+            <w:pPr>
+              <w:pStyle w:val="Normal"/>
+              <w:rPr/>
+            </w:pPr>
+            <w:r>
+              <w:rPr/>
               <w:t>arguman</w:t>
             </w:r>
           </w:p>
@@ -1286,43 +2472,84 @@
         <w:tc>
           <w:tcPr>
             <w:tcW w:w="1990" w:type="dxa"/>
-          </w:tcPr>
-          <w:p>
-            <w:r>
+            <w:tcBorders/>
+            <w:shd w:fill="auto" w:val="clear"/>
+            <w:tcMar>
+              <w:left w:w="108" w:type="dxa"/>
+            </w:tcMar>
+          </w:tcPr>
+          <w:p>
+            <w:pPr>
+              <w:pStyle w:val="Normal"/>
+              <w:rPr/>
+            </w:pPr>
+            <w:r>
+              <w:rPr/>
               <w:t>komut</w:t>
             </w:r>
           </w:p>
         </w:tc>
         <w:tc>
           <w:tcPr>
-            <w:tcW w:w="2071" w:type="dxa"/>
-          </w:tcPr>
-          <w:p>
-            <w:r>
+            <w:tcW w:w="2070" w:type="dxa"/>
+            <w:tcBorders/>
+            <w:shd w:fill="auto" w:val="clear"/>
+            <w:tcMar>
+              <w:left w:w="108" w:type="dxa"/>
+            </w:tcMar>
+          </w:tcPr>
+          <w:p>
+            <w:pPr>
+              <w:pStyle w:val="Normal"/>
+              <w:rPr/>
+            </w:pPr>
+            <w:r>
+              <w:rPr/>
               <w:t>arguman</w:t>
             </w:r>
           </w:p>
         </w:tc>
         <w:tc>
           <w:tcPr>
-            <w:tcW w:w="2843" w:type="dxa"/>
-          </w:tcPr>
-          <w:p>
-            <w:r>
-              <w:t>Tanim</w:t>
-            </w:r>
+            <w:tcW w:w="2845" w:type="dxa"/>
+            <w:tcBorders/>
+            <w:shd w:fill="auto" w:val="clear"/>
+            <w:tcMar>
+              <w:left w:w="108" w:type="dxa"/>
+            </w:tcMar>
+          </w:tcPr>
+          <w:p>
+            <w:pPr>
+              <w:pStyle w:val="Normal"/>
+              <w:rPr/>
+            </w:pPr>
             <w:bookmarkStart w:id="0" w:name="_GoBack"/>
             <w:bookmarkEnd w:id="0"/>
+            <w:r>
+              <w:rPr/>
+              <w:t>Tanim</w:t>
+            </w:r>
           </w:p>
         </w:tc>
       </w:tr>
       <w:tr>
-        <w:tc>
-          <w:tcPr>
-            <w:tcW w:w="1987" w:type="dxa"/>
-          </w:tcPr>
-          <w:p>
-            <w:r>
+        <w:trPr/>
+        <w:tc>
+          <w:tcPr>
+            <w:tcW w:w="1986" w:type="dxa"/>
+            <w:tcBorders/>
+            <w:shd w:fill="auto" w:val="clear"/>
+            <w:tcMar>
+              <w:left w:w="108" w:type="dxa"/>
+            </w:tcMar>
+          </w:tcPr>
+          <w:p>
+            <w:pPr>
+              <w:pStyle w:val="Normal"/>
+              <w:rPr/>
+            </w:pPr>
+            <w:r>
+              <w:rPr/>
               <w:t>TIC</w:t>
             </w:r>
           </w:p>
@@ -1330,9 +2557,19 @@
         <w:tc>
           <w:tcPr>
             <w:tcW w:w="2019" w:type="dxa"/>
-          </w:tcPr>
-          <w:p>
-            <w:r>
+            <w:tcBorders/>
+            <w:shd w:fill="auto" w:val="clear"/>
+            <w:tcMar>
+              <w:left w:w="108" w:type="dxa"/>
+            </w:tcMar>
+          </w:tcPr>
+          <w:p>
+            <w:pPr>
+              <w:pStyle w:val="Normal"/>
+              <w:rPr/>
+            </w:pPr>
+            <w:r>
+              <w:rPr/>
               <w:t>-</w:t>
             </w:r>
           </w:p>
@@ -1340,29 +2577,59 @@
         <w:tc>
           <w:tcPr>
             <w:tcW w:w="1990" w:type="dxa"/>
-          </w:tcPr>
-          <w:p>
-            <w:r>
+            <w:tcBorders/>
+            <w:shd w:fill="auto" w:val="clear"/>
+            <w:tcMar>
+              <w:left w:w="108" w:type="dxa"/>
+            </w:tcMar>
+          </w:tcPr>
+          <w:p>
+            <w:pPr>
+              <w:pStyle w:val="Normal"/>
+              <w:rPr/>
+            </w:pPr>
+            <w:r>
+              <w:rPr/>
               <w:t>TOC</w:t>
             </w:r>
           </w:p>
         </w:tc>
         <w:tc>
           <w:tcPr>
-            <w:tcW w:w="2071" w:type="dxa"/>
-          </w:tcPr>
-          <w:p>
-            <w:r>
+            <w:tcW w:w="2070" w:type="dxa"/>
+            <w:tcBorders/>
+            <w:shd w:fill="auto" w:val="clear"/>
+            <w:tcMar>
+              <w:left w:w="108" w:type="dxa"/>
+            </w:tcMar>
+          </w:tcPr>
+          <w:p>
+            <w:pPr>
+              <w:pStyle w:val="Normal"/>
+              <w:rPr/>
+            </w:pPr>
+            <w:r>
+              <w:rPr/>
               <w:t>-</w:t>
             </w:r>
           </w:p>
         </w:tc>
         <w:tc>
           <w:tcPr>
-            <w:tcW w:w="2843" w:type="dxa"/>
-          </w:tcPr>
-          <w:p>
-            <w:r>
+            <w:tcW w:w="2845" w:type="dxa"/>
+            <w:tcBorders/>
+            <w:shd w:fill="auto" w:val="clear"/>
+            <w:tcMar>
+              <w:left w:w="108" w:type="dxa"/>
+            </w:tcMar>
+          </w:tcPr>
+          <w:p>
+            <w:pPr>
+              <w:pStyle w:val="Normal"/>
+              <w:rPr/>
+            </w:pPr>
+            <w:r>
+              <w:rPr/>
               <w:t>Baglanti testi</w:t>
             </w:r>
           </w:p>
@@ -1370,14 +2637,24 @@
       </w:tr>
       <w:tr>
         <w:trPr>
-          <w:trHeight w:val="292"/>
+          <w:trHeight w:val="292" w:hRule="atLeast"/>
         </w:trPr>
         <w:tc>
           <w:tcPr>
-            <w:tcW w:w="1987" w:type="dxa"/>
-          </w:tcPr>
-          <w:p>
-            <w:r>
+            <w:tcW w:w="1986" w:type="dxa"/>
+            <w:tcBorders/>
+            <w:shd w:fill="auto" w:val="clear"/>
+            <w:tcMar>
+              <w:left w:w="108" w:type="dxa"/>
+            </w:tcMar>
+          </w:tcPr>
+          <w:p>
+            <w:pPr>
+              <w:pStyle w:val="Normal"/>
+              <w:rPr/>
+            </w:pPr>
+            <w:r>
+              <w:rPr/>
               <w:t>LSQ</w:t>
             </w:r>
           </w:p>
@@ -1385,9 +2662,19 @@
         <w:tc>
           <w:tcPr>
             <w:tcW w:w="2019" w:type="dxa"/>
-          </w:tcPr>
-          <w:p>
-            <w:r>
+            <w:tcBorders/>
+            <w:shd w:fill="auto" w:val="clear"/>
+            <w:tcMar>
+              <w:left w:w="108" w:type="dxa"/>
+            </w:tcMar>
+          </w:tcPr>
+          <w:p>
+            <w:pPr>
+              <w:pStyle w:val="Normal"/>
+              <w:rPr/>
+            </w:pPr>
+            <w:r>
+              <w:rPr/>
               <w:t>-</w:t>
             </w:r>
           </w:p>
@@ -1395,70 +2682,227 @@
         <w:tc>
           <w:tcPr>
             <w:tcW w:w="1990" w:type="dxa"/>
-          </w:tcPr>
-          <w:p>
-            <w:r>
+            <w:tcBorders/>
+            <w:shd w:fill="auto" w:val="clear"/>
+            <w:tcMar>
+              <w:left w:w="108" w:type="dxa"/>
+            </w:tcMar>
+          </w:tcPr>
+          <w:p>
+            <w:pPr>
+              <w:pStyle w:val="Normal"/>
+              <w:rPr/>
+            </w:pPr>
+            <w:r>
+              <w:rPr/>
               <w:t>LSA</w:t>
             </w:r>
           </w:p>
         </w:tc>
         <w:tc>
           <w:tcPr>
-            <w:tcW w:w="2071" w:type="dxa"/>
-          </w:tcPr>
-          <w:p>
-            <w:r>
+            <w:tcW w:w="2070" w:type="dxa"/>
+            <w:tcBorders/>
+            <w:shd w:fill="auto" w:val="clear"/>
+            <w:tcMar>
+              <w:left w:w="108" w:type="dxa"/>
+            </w:tcMar>
+          </w:tcPr>
+          <w:p>
+            <w:pPr>
+              <w:pStyle w:val="Normal"/>
+              <w:rPr/>
+            </w:pPr>
+            <w:r>
+              <w:rPr/>
               <w:t>list_ip_port</w:t>
             </w:r>
           </w:p>
         </w:tc>
         <w:tc>
           <w:tcPr>
-            <w:tcW w:w="2843" w:type="dxa"/>
-          </w:tcPr>
-          <w:p>
-            <w:r>
+            <w:tcW w:w="2845" w:type="dxa"/>
+            <w:tcBorders/>
+            <w:shd w:fill="auto" w:val="clear"/>
+            <w:tcMar>
+              <w:left w:w="108" w:type="dxa"/>
+            </w:tcMar>
+          </w:tcPr>
+          <w:p>
+            <w:pPr>
+              <w:pStyle w:val="Normal"/>
+              <w:rPr/>
+            </w:pPr>
+            <w:r>
+              <w:rPr/>
               <w:t>Kullanici listesi isteme</w:t>
+            </w:r>
+          </w:p>
+        </w:tc>
+      </w:tr>
+      <w:tr>
+        <w:trPr>
+          <w:trHeight w:val="292" w:hRule="atLeast"/>
+        </w:trPr>
+        <w:tc>
+          <w:tcPr>
+            <w:tcW w:w="1986" w:type="dxa"/>
+            <w:tcBorders>
+              <w:top w:val="nil"/>
+            </w:tcBorders>
+            <w:shd w:fill="auto" w:val="clear"/>
+            <w:tcMar>
+              <w:left w:w="108" w:type="dxa"/>
+            </w:tcMar>
+          </w:tcPr>
+          <w:p>
+            <w:pPr>
+              <w:pStyle w:val="Normal"/>
+              <w:rPr/>
+            </w:pPr>
+            <w:r>
+              <w:rPr/>
+              <w:t>DWT</w:t>
+            </w:r>
+          </w:p>
+        </w:tc>
+        <w:tc>
+          <w:tcPr>
+            <w:tcW w:w="2019" w:type="dxa"/>
+            <w:tcBorders>
+              <w:top w:val="nil"/>
+            </w:tcBorders>
+            <w:shd w:fill="auto" w:val="clear"/>
+            <w:tcMar>
+              <w:left w:w="108" w:type="dxa"/>
+            </w:tcMar>
+          </w:tcPr>
+          <w:p>
+            <w:pPr>
+              <w:pStyle w:val="Normal"/>
+              <w:rPr/>
+            </w:pPr>
+            <w:r>
+              <w:rPr/>
+            </w:r>
+          </w:p>
+        </w:tc>
+        <w:tc>
+          <w:tcPr>
+            <w:tcW w:w="1990" w:type="dxa"/>
+            <w:tcBorders>
+              <w:top w:val="nil"/>
+            </w:tcBorders>
+            <w:shd w:fill="auto" w:val="clear"/>
+            <w:tcMar>
+              <w:left w:w="108" w:type="dxa"/>
+            </w:tcMar>
+          </w:tcPr>
+          <w:p>
+            <w:pPr>
+              <w:pStyle w:val="Normal"/>
+              <w:rPr/>
+            </w:pPr>
+            <w:r>
+              <w:rPr/>
+              <w:t>ULT</w:t>
+            </w:r>
+          </w:p>
+        </w:tc>
+        <w:tc>
+          <w:tcPr>
+            <w:tcW w:w="2070" w:type="dxa"/>
+            <w:tcBorders>
+              <w:top w:val="nil"/>
+            </w:tcBorders>
+            <w:shd w:fill="auto" w:val="clear"/>
+            <w:tcMar>
+              <w:left w:w="108" w:type="dxa"/>
+            </w:tcMar>
+          </w:tcPr>
+          <w:p>
+            <w:pPr>
+              <w:pStyle w:val="Normal"/>
+              <w:rPr/>
+            </w:pPr>
+            <w:r>
+              <w:rPr/>
+              <w:t>uuid</w:t>
+            </w:r>
+          </w:p>
+        </w:tc>
+        <w:tc>
+          <w:tcPr>
+            <w:tcW w:w="2845" w:type="dxa"/>
+            <w:tcBorders>
+              <w:top w:val="nil"/>
+            </w:tcBorders>
+            <w:shd w:fill="auto" w:val="clear"/>
+            <w:tcMar>
+              <w:left w:w="108" w:type="dxa"/>
+            </w:tcMar>
+          </w:tcPr>
+          <w:p>
+            <w:pPr>
+              <w:pStyle w:val="Normal"/>
+              <w:rPr/>
+            </w:pPr>
+            <w:r>
+              <w:rPr/>
+              <w:t>Server Testi</w:t>
             </w:r>
           </w:p>
         </w:tc>
       </w:tr>
     </w:tbl>
-    <w:p/>
+    <w:p>
+      <w:pPr>
+        <w:pStyle w:val="Normal"/>
+        <w:rPr/>
+      </w:pPr>
+      <w:r>
+        <w:rPr/>
+      </w:r>
+    </w:p>
     <w:sectPr>
-      <w:pgSz w:w="11900" w:h="16840"/>
-      <w:pgMar w:top="567" w:right="1418" w:bottom="1418" w:left="567" w:header="709" w:footer="709" w:gutter="0"/>
-      <w:cols w:space="708"/>
-      <w:docGrid w:linePitch="360"/>
+      <w:type w:val="nextPage"/>
+      <w:pgSz w:w="11906" w:h="16838"/>
+      <w:pgMar w:left="567" w:right="1418" w:header="0" w:top="567" w:footer="0" w:bottom="1418" w:gutter="0"/>
+      <w:pgNumType w:fmt="decimal"/>
+      <w:formProt w:val="false"/>
+      <w:textDirection w:val="lrTb"/>
+      <w:docGrid w:type="default" w:linePitch="360" w:charSpace="4294961151"/>
     </w:sectPr>
   </w:body>
 </w:document>
 </file>
 
 <file path=word/styles.xml><?xml version="1.0" encoding="utf-8"?>
-<w:styles xmlns:mc="http://schemas.openxmlformats.org/markup-compatibility/2006" xmlns:r="http://schemas.openxmlformats.org/officeDocument/2006/relationships" xmlns:w="http://schemas.openxmlformats.org/wordprocessingml/2006/main" xmlns:w14="http://schemas.microsoft.com/office/word/2010/wordml" xmlns:w15="http://schemas.microsoft.com/office/word/2012/wordml" mc:Ignorable="w14 w15">
+<w:styles xmlns:w="http://schemas.openxmlformats.org/wordprocessingml/2006/main" xmlns:w14="http://schemas.microsoft.com/office/word/2010/wordml" xmlns:mc="http://schemas.openxmlformats.org/markup-compatibility/2006" mc:Ignorable="w14">
   <w:docDefaults>
     <w:rPrDefault>
       <w:rPr>
-        <w:rFonts w:asciiTheme="minorHAnsi" w:eastAsiaTheme="minorHAnsi" w:hAnsiTheme="minorHAnsi" w:cstheme="minorBidi"/>
+        <w:rFonts w:ascii="Calibri" w:hAnsi="Calibri" w:eastAsia="Calibri" w:cs="" w:asciiTheme="minorHAnsi" w:cstheme="minorBidi" w:eastAsiaTheme="minorHAnsi" w:hAnsiTheme="minorHAnsi"/>
         <w:sz w:val="24"/>
         <w:szCs w:val="24"/>
         <w:lang w:val="fr-FR" w:eastAsia="en-US" w:bidi="ar-SA"/>
       </w:rPr>
     </w:rPrDefault>
-    <w:pPrDefault/>
+    <w:pPrDefault>
+      <w:pPr/>
+    </w:pPrDefault>
   </w:docDefaults>
   <w:latentStyles w:defLockedState="0" w:defUIPriority="99" w:defSemiHidden="0" w:defUnhideWhenUsed="0" w:defQFormat="0" w:count="371">
     <w:lsdException w:name="Normal" w:uiPriority="0" w:qFormat="1"/>
     <w:lsdException w:name="heading 1" w:uiPriority="9" w:qFormat="1"/>
-    <w:lsdException w:name="heading 2" w:semiHidden="1" w:uiPriority="9" w:unhideWhenUsed="1" w:qFormat="1"/>
-    <w:lsdException w:name="heading 3" w:semiHidden="1" w:uiPriority="9" w:unhideWhenUsed="1" w:qFormat="1"/>
-    <w:lsdException w:name="heading 4" w:semiHidden="1" w:uiPriority="9" w:unhideWhenUsed="1" w:qFormat="1"/>
-    <w:lsdException w:name="heading 5" w:semiHidden="1" w:uiPriority="9" w:unhideWhenUsed="1" w:qFormat="1"/>
-    <w:lsdException w:name="heading 6" w:semiHidden="1" w:uiPriority="9" w:unhideWhenUsed="1" w:qFormat="1"/>
-    <w:lsdException w:name="heading 7" w:semiHidden="1" w:uiPriority="9" w:unhideWhenUsed="1" w:qFormat="1"/>
-    <w:lsdException w:name="heading 8" w:semiHidden="1" w:uiPriority="9" w:unhideWhenUsed="1" w:qFormat="1"/>
-    <w:lsdException w:name="heading 9" w:semiHidden="1" w:uiPriority="9" w:unhideWhenUsed="1" w:qFormat="1"/>
+    <w:lsdException w:name="heading 2" w:uiPriority="9" w:semiHidden="1" w:unhideWhenUsed="1" w:qFormat="1"/>
+    <w:lsdException w:name="heading 3" w:uiPriority="9" w:semiHidden="1" w:unhideWhenUsed="1" w:qFormat="1"/>
+    <w:lsdException w:name="heading 4" w:uiPriority="9" w:semiHidden="1" w:unhideWhenUsed="1" w:qFormat="1"/>
+    <w:lsdException w:name="heading 5" w:uiPriority="9" w:semiHidden="1" w:unhideWhenUsed="1" w:qFormat="1"/>
+    <w:lsdException w:name="heading 6" w:uiPriority="9" w:semiHidden="1" w:unhideWhenUsed="1" w:qFormat="1"/>
+    <w:lsdException w:name="heading 7" w:uiPriority="9" w:semiHidden="1" w:unhideWhenUsed="1" w:qFormat="1"/>
+    <w:lsdException w:name="heading 8" w:uiPriority="9" w:semiHidden="1" w:unhideWhenUsed="1" w:qFormat="1"/>
+    <w:lsdException w:name="heading 9" w:uiPriority="9" w:semiHidden="1" w:unhideWhenUsed="1" w:qFormat="1"/>
     <w:lsdException w:name="index 1" w:semiHidden="1" w:unhideWhenUsed="1"/>
     <w:lsdException w:name="index 2" w:semiHidden="1" w:unhideWhenUsed="1"/>
     <w:lsdException w:name="index 3" w:semiHidden="1" w:unhideWhenUsed="1"/>
@@ -1468,22 +2912,22 @@
     <w:lsdException w:name="index 7" w:semiHidden="1" w:unhideWhenUsed="1"/>
     <w:lsdException w:name="index 8" w:semiHidden="1" w:unhideWhenUsed="1"/>
     <w:lsdException w:name="index 9" w:semiHidden="1" w:unhideWhenUsed="1"/>
-    <w:lsdException w:name="toc 1" w:semiHidden="1" w:uiPriority="39" w:unhideWhenUsed="1"/>
-    <w:lsdException w:name="toc 2" w:semiHidden="1" w:uiPriority="39" w:unhideWhenUsed="1"/>
-    <w:lsdException w:name="toc 3" w:semiHidden="1" w:uiPriority="39" w:unhideWhenUsed="1"/>
-    <w:lsdException w:name="toc 4" w:semiHidden="1" w:uiPriority="39" w:unhideWhenUsed="1"/>
-    <w:lsdException w:name="toc 5" w:semiHidden="1" w:uiPriority="39" w:unhideWhenUsed="1"/>
-    <w:lsdException w:name="toc 6" w:semiHidden="1" w:uiPriority="39" w:unhideWhenUsed="1"/>
-    <w:lsdException w:name="toc 7" w:semiHidden="1" w:uiPriority="39" w:unhideWhenUsed="1"/>
-    <w:lsdException w:name="toc 8" w:semiHidden="1" w:uiPriority="39" w:unhideWhenUsed="1"/>
-    <w:lsdException w:name="toc 9" w:semiHidden="1" w:uiPriority="39" w:unhideWhenUsed="1"/>
+    <w:lsdException w:name="toc 1" w:uiPriority="39" w:semiHidden="1" w:unhideWhenUsed="1"/>
+    <w:lsdException w:name="toc 2" w:uiPriority="39" w:semiHidden="1" w:unhideWhenUsed="1"/>
+    <w:lsdException w:name="toc 3" w:uiPriority="39" w:semiHidden="1" w:unhideWhenUsed="1"/>
+    <w:lsdException w:name="toc 4" w:uiPriority="39" w:semiHidden="1" w:unhideWhenUsed="1"/>
+    <w:lsdException w:name="toc 5" w:uiPriority="39" w:semiHidden="1" w:unhideWhenUsed="1"/>
+    <w:lsdException w:name="toc 6" w:uiPriority="39" w:semiHidden="1" w:unhideWhenUsed="1"/>
+    <w:lsdException w:name="toc 7" w:uiPriority="39" w:semiHidden="1" w:unhideWhenUsed="1"/>
+    <w:lsdException w:name="toc 8" w:uiPriority="39" w:semiHidden="1" w:unhideWhenUsed="1"/>
+    <w:lsdException w:name="toc 9" w:uiPriority="39" w:semiHidden="1" w:unhideWhenUsed="1"/>
     <w:lsdException w:name="Normal Indent" w:semiHidden="1" w:unhideWhenUsed="1"/>
     <w:lsdException w:name="footnote text" w:semiHidden="1" w:unhideWhenUsed="1"/>
     <w:lsdException w:name="annotation text" w:semiHidden="1" w:unhideWhenUsed="1"/>
     <w:lsdException w:name="header" w:semiHidden="1" w:unhideWhenUsed="1"/>
     <w:lsdException w:name="footer" w:semiHidden="1" w:unhideWhenUsed="1"/>
     <w:lsdException w:name="index heading" w:semiHidden="1" w:unhideWhenUsed="1"/>
-    <w:lsdException w:name="caption" w:semiHidden="1" w:uiPriority="35" w:unhideWhenUsed="1" w:qFormat="1"/>
+    <w:lsdException w:name="caption" w:uiPriority="35" w:semiHidden="1" w:unhideWhenUsed="1" w:qFormat="1"/>
     <w:lsdException w:name="table of figures" w:semiHidden="1" w:unhideWhenUsed="1"/>
     <w:lsdException w:name="envelope address" w:semiHidden="1" w:unhideWhenUsed="1"/>
     <w:lsdException w:name="envelope return" w:semiHidden="1" w:unhideWhenUsed="1"/>
@@ -1514,7 +2958,7 @@
     <w:lsdException w:name="Title" w:uiPriority="10" w:qFormat="1"/>
     <w:lsdException w:name="Closing" w:semiHidden="1" w:unhideWhenUsed="1"/>
     <w:lsdException w:name="Signature" w:semiHidden="1" w:unhideWhenUsed="1"/>
-    <w:lsdException w:name="Default Paragraph Font" w:semiHidden="1" w:uiPriority="1" w:unhideWhenUsed="1"/>
+    <w:lsdException w:name="Default Paragraph Font" w:uiPriority="1" w:semiHidden="1" w:unhideWhenUsed="1"/>
     <w:lsdException w:name="Body Text" w:semiHidden="1" w:unhideWhenUsed="1"/>
     <w:lsdException w:name="Body Text Indent" w:semiHidden="1" w:unhideWhenUsed="1"/>
     <w:lsdException w:name="List Continue" w:semiHidden="1" w:unhideWhenUsed="1"/>
@@ -1714,8 +3158,8 @@
     <w:lsdException w:name="Subtle Reference" w:uiPriority="31" w:qFormat="1"/>
     <w:lsdException w:name="Intense Reference" w:uiPriority="32" w:qFormat="1"/>
     <w:lsdException w:name="Book Title" w:uiPriority="33" w:qFormat="1"/>
-    <w:lsdException w:name="Bibliography" w:semiHidden="1" w:uiPriority="37" w:unhideWhenUsed="1"/>
-    <w:lsdException w:name="TOC Heading" w:semiHidden="1" w:uiPriority="39" w:unhideWhenUsed="1" w:qFormat="1"/>
+    <w:lsdException w:name="Bibliography" w:uiPriority="37" w:semiHidden="1" w:unhideWhenUsed="1"/>
+    <w:lsdException w:name="TOC Heading" w:uiPriority="39" w:semiHidden="1" w:unhideWhenUsed="1" w:qFormat="1"/>
     <w:lsdException w:name="Plain Table 1" w:uiPriority="41"/>
     <w:lsdException w:name="Plain Table 2" w:uiPriority="42"/>
     <w:lsdException w:name="Plain Table 3" w:uiPriority="43"/>
@@ -1821,15 +3265,94 @@
     <w:lsdException w:name="List Table 6 Colorful Accent 6" w:uiPriority="51"/>
     <w:lsdException w:name="List Table 7 Colorful Accent 6" w:uiPriority="52"/>
   </w:latentStyles>
-  <w:style w:type="paragraph" w:default="1" w:styleId="Normal">
+  <w:style w:type="paragraph" w:styleId="Normal" w:default="1">
     <w:name w:val="Normal"/>
     <w:qFormat/>
+    <w:pPr>
+      <w:widowControl/>
+      <w:bidi w:val="0"/>
+      <w:jc w:val="left"/>
+    </w:pPr>
+    <w:rPr>
+      <w:rFonts w:ascii="Calibri" w:hAnsi="Calibri" w:eastAsia="Calibri" w:cs="" w:asciiTheme="minorHAnsi" w:cstheme="minorBidi" w:eastAsiaTheme="minorHAnsi" w:hAnsiTheme="minorHAnsi"/>
+      <w:color w:val="auto"/>
+      <w:sz w:val="24"/>
+      <w:szCs w:val="24"/>
+      <w:lang w:val="fr-FR" w:eastAsia="en-US" w:bidi="ar-SA"/>
+    </w:rPr>
   </w:style>
-  <w:style w:type="character" w:default="1" w:styleId="DefaultParagraphFont">
+  <w:style w:type="character" w:styleId="DefaultParagraphFont" w:default="1">
     <w:name w:val="Default Paragraph Font"/>
     <w:uiPriority w:val="1"/>
     <w:semiHidden/>
     <w:unhideWhenUsed/>
+    <w:qFormat/>
+    <w:rPr/>
+  </w:style>
+  <w:style w:type="paragraph" w:styleId="Heading">
+    <w:name w:val="Heading"/>
+    <w:basedOn w:val="Normal"/>
+    <w:next w:val="TextBody"/>
+    <w:qFormat/>
+    <w:pPr>
+      <w:keepNext/>
+      <w:spacing w:before="240" w:after="120"/>
+    </w:pPr>
+    <w:rPr>
+      <w:rFonts w:ascii="Liberation Sans" w:hAnsi="Liberation Sans" w:eastAsia="Noto Sans CJK SC Regular" w:cs="FreeSans"/>
+      <w:sz w:val="28"/>
+      <w:szCs w:val="28"/>
+    </w:rPr>
+  </w:style>
+  <w:style w:type="paragraph" w:styleId="TextBody">
+    <w:name w:val="Body Text"/>
+    <w:basedOn w:val="Normal"/>
+    <w:pPr>
+      <w:spacing w:lineRule="auto" w:line="288" w:before="0" w:after="140"/>
+    </w:pPr>
+    <w:rPr/>
+  </w:style>
+  <w:style w:type="paragraph" w:styleId="List">
+    <w:name w:val="List"/>
+    <w:basedOn w:val="TextBody"/>
+    <w:pPr/>
+    <w:rPr>
+      <w:rFonts w:cs="FreeSans"/>
+    </w:rPr>
+  </w:style>
+  <w:style w:type="paragraph" w:styleId="Caption">
+    <w:name w:val="Caption"/>
+    <w:basedOn w:val="Normal"/>
+    <w:qFormat/>
+    <w:pPr>
+      <w:suppressLineNumbers/>
+      <w:spacing w:before="120" w:after="120"/>
+    </w:pPr>
+    <w:rPr>
+      <w:rFonts w:cs="FreeSans"/>
+      <w:i/>
+      <w:iCs/>
+      <w:sz w:val="24"/>
+      <w:szCs w:val="24"/>
+    </w:rPr>
+  </w:style>
+  <w:style w:type="paragraph" w:styleId="Index">
+    <w:name w:val="Index"/>
+    <w:basedOn w:val="Normal"/>
+    <w:qFormat/>
+    <w:pPr>
+      <w:suppressLineNumbers/>
+    </w:pPr>
+    <w:rPr>
+      <w:rFonts w:cs="FreeSans"/>
+    </w:rPr>
+  </w:style>
+  <w:style w:type="numbering" w:styleId="NoList" w:default="1">
+    <w:name w:val="No List"/>
+    <w:uiPriority w:val="99"/>
+    <w:semiHidden/>
+    <w:unhideWhenUsed/>
+    <w:qFormat/>
   </w:style>
   <w:style w:type="table" w:default="1" w:styleId="TableNormal">
     <w:name w:val="Normal Table"/>
@@ -1846,25 +3369,19 @@
       </w:tblCellMar>
     </w:tblPr>
   </w:style>
-  <w:style w:type="numbering" w:default="1" w:styleId="NoList">
-    <w:name w:val="No List"/>
-    <w:uiPriority w:val="99"/>
-    <w:semiHidden/>
-    <w:unhideWhenUsed/>
-  </w:style>
   <w:style w:type="table" w:styleId="TableGrid">
     <w:name w:val="Table Grid"/>
     <w:basedOn w:val="TableNormal"/>
     <w:uiPriority w:val="39"/>
-    <w:rsid w:val="003E34BA"/>
+    <w:rsid w:val="003e34ba"/>
     <w:tblPr>
       <w:tblBorders>
-        <w:top w:val="single" w:sz="4" w:space="0" w:color="auto"/>
-        <w:left w:val="single" w:sz="4" w:space="0" w:color="auto"/>
-        <w:bottom w:val="single" w:sz="4" w:space="0" w:color="auto"/>
-        <w:right w:val="single" w:sz="4" w:space="0" w:color="auto"/>
-        <w:insideH w:val="single" w:sz="4" w:space="0" w:color="auto"/>
-        <w:insideV w:val="single" w:sz="4" w:space="0" w:color="auto"/>
+        <w:top w:val="single" w:color="auto" w:sz="4" w:space="0"/>
+        <w:left w:val="single" w:color="auto" w:sz="4" w:space="0"/>
+        <w:bottom w:val="single" w:color="auto" w:sz="4" w:space="0"/>
+        <w:right w:val="single" w:color="auto" w:sz="4" w:space="0"/>
+        <w:insideH w:val="single" w:color="auto" w:sz="4" w:space="0"/>
+        <w:insideV w:val="single" w:color="auto" w:sz="4" w:space="0"/>
       </w:tblBorders>
     </w:tblPr>
   </w:style>

</xml_diff>

<commit_message>
Added serverStarterThread and client reader and writer thread and fixed minor bugs
</commit_message>
<xml_diff>
--- a/proje_protokol.docx
+++ b/proje_protokol.docx
@@ -157,18 +157,18 @@
         <w:tblStyle w:val="TableGrid"/>
         <w:tblW w:w="10910" w:type="dxa"/>
         <w:jc w:val="left"/>
-        <w:tblInd w:w="0" w:type="dxa"/>
+        <w:tblInd w:w="-5" w:type="dxa"/>
         <w:tblCellMar>
           <w:top w:w="0" w:type="dxa"/>
-          <w:left w:w="108" w:type="dxa"/>
+          <w:left w:w="103" w:type="dxa"/>
           <w:bottom w:w="0" w:type="dxa"/>
           <w:right w:w="108" w:type="dxa"/>
         </w:tblCellMar>
         <w:tblLook w:val="04a0" w:noVBand="1" w:noHBand="0" w:lastColumn="0" w:firstColumn="1" w:lastRow="0" w:firstRow="1"/>
       </w:tblPr>
       <w:tblGrid>
-        <w:gridCol w:w="1809"/>
-        <w:gridCol w:w="1872"/>
+        <w:gridCol w:w="1808"/>
+        <w:gridCol w:w="1873"/>
         <w:gridCol w:w="1840"/>
         <w:gridCol w:w="1954"/>
         <w:gridCol w:w="3435"/>
@@ -179,11 +179,11 @@
         </w:trPr>
         <w:tc>
           <w:tcPr>
-            <w:tcW w:w="1809" w:type="dxa"/>
-            <w:tcBorders/>
-            <w:shd w:fill="auto" w:val="clear"/>
-            <w:tcMar>
-              <w:left w:w="108" w:type="dxa"/>
+            <w:tcW w:w="1808" w:type="dxa"/>
+            <w:tcBorders/>
+            <w:shd w:fill="auto" w:val="clear"/>
+            <w:tcMar>
+              <w:left w:w="103" w:type="dxa"/>
             </w:tcMar>
           </w:tcPr>
           <w:p>
@@ -199,11 +199,11 @@
         </w:tc>
         <w:tc>
           <w:tcPr>
-            <w:tcW w:w="1872" w:type="dxa"/>
-            <w:tcBorders/>
-            <w:shd w:fill="auto" w:val="clear"/>
-            <w:tcMar>
-              <w:left w:w="108" w:type="dxa"/>
+            <w:tcW w:w="1873" w:type="dxa"/>
+            <w:tcBorders/>
+            <w:shd w:fill="auto" w:val="clear"/>
+            <w:tcMar>
+              <w:left w:w="103" w:type="dxa"/>
             </w:tcMar>
           </w:tcPr>
           <w:p>
@@ -222,7 +222,7 @@
             <w:tcBorders/>
             <w:shd w:fill="auto" w:val="clear"/>
             <w:tcMar>
-              <w:left w:w="108" w:type="dxa"/>
+              <w:left w:w="103" w:type="dxa"/>
             </w:tcMar>
           </w:tcPr>
           <w:p>
@@ -242,7 +242,7 @@
             <w:tcBorders/>
             <w:shd w:fill="auto" w:val="clear"/>
             <w:tcMar>
-              <w:left w:w="108" w:type="dxa"/>
+              <w:left w:w="103" w:type="dxa"/>
             </w:tcMar>
           </w:tcPr>
           <w:p>
@@ -261,7 +261,7 @@
             <w:tcBorders/>
             <w:shd w:fill="auto" w:val="clear"/>
             <w:tcMar>
-              <w:left w:w="108" w:type="dxa"/>
+              <w:left w:w="103" w:type="dxa"/>
             </w:tcMar>
           </w:tcPr>
           <w:p>
@@ -279,11 +279,11 @@
         <w:trPr/>
         <w:tc>
           <w:tcPr>
-            <w:tcW w:w="1809" w:type="dxa"/>
-            <w:tcBorders/>
-            <w:shd w:fill="auto" w:val="clear"/>
-            <w:tcMar>
-              <w:left w:w="108" w:type="dxa"/>
+            <w:tcW w:w="1808" w:type="dxa"/>
+            <w:tcBorders/>
+            <w:shd w:fill="auto" w:val="clear"/>
+            <w:tcMar>
+              <w:left w:w="103" w:type="dxa"/>
             </w:tcMar>
           </w:tcPr>
           <w:p>
@@ -299,11 +299,11 @@
         </w:tc>
         <w:tc>
           <w:tcPr>
-            <w:tcW w:w="1872" w:type="dxa"/>
-            <w:tcBorders/>
-            <w:shd w:fill="auto" w:val="clear"/>
-            <w:tcMar>
-              <w:left w:w="108" w:type="dxa"/>
+            <w:tcW w:w="1873" w:type="dxa"/>
+            <w:tcBorders/>
+            <w:shd w:fill="auto" w:val="clear"/>
+            <w:tcMar>
+              <w:left w:w="103" w:type="dxa"/>
             </w:tcMar>
           </w:tcPr>
           <w:p>
@@ -323,7 +323,7 @@
             <w:tcBorders/>
             <w:shd w:fill="auto" w:val="clear"/>
             <w:tcMar>
-              <w:left w:w="108" w:type="dxa"/>
+              <w:left w:w="103" w:type="dxa"/>
             </w:tcMar>
           </w:tcPr>
           <w:p>
@@ -343,7 +343,7 @@
             <w:tcBorders/>
             <w:shd w:fill="auto" w:val="clear"/>
             <w:tcMar>
-              <w:left w:w="108" w:type="dxa"/>
+              <w:left w:w="103" w:type="dxa"/>
             </w:tcMar>
           </w:tcPr>
           <w:p>
@@ -363,7 +363,7 @@
             <w:tcBorders/>
             <w:shd w:fill="auto" w:val="clear"/>
             <w:tcMar>
-              <w:left w:w="108" w:type="dxa"/>
+              <w:left w:w="103" w:type="dxa"/>
             </w:tcMar>
           </w:tcPr>
           <w:p>
@@ -382,11 +382,11 @@
         <w:trPr/>
         <w:tc>
           <w:tcPr>
-            <w:tcW w:w="1809" w:type="dxa"/>
-            <w:tcBorders/>
-            <w:shd w:fill="auto" w:val="clear"/>
-            <w:tcMar>
-              <w:left w:w="108" w:type="dxa"/>
+            <w:tcW w:w="1808" w:type="dxa"/>
+            <w:tcBorders/>
+            <w:shd w:fill="auto" w:val="clear"/>
+            <w:tcMar>
+              <w:left w:w="103" w:type="dxa"/>
             </w:tcMar>
           </w:tcPr>
           <w:p>
@@ -402,21 +402,21 @@
         </w:tc>
         <w:tc>
           <w:tcPr>
-            <w:tcW w:w="1872" w:type="dxa"/>
-            <w:tcBorders/>
-            <w:shd w:fill="auto" w:val="clear"/>
-            <w:tcMar>
-              <w:left w:w="108" w:type="dxa"/>
-            </w:tcMar>
-          </w:tcPr>
-          <w:p>
-            <w:pPr>
-              <w:pStyle w:val="Normal"/>
-              <w:rPr/>
-            </w:pPr>
-            <w:r>
-              <w:rPr/>
-              <w:t>UUID</w:t>
+            <w:tcW w:w="1873" w:type="dxa"/>
+            <w:tcBorders/>
+            <w:shd w:fill="auto" w:val="clear"/>
+            <w:tcMar>
+              <w:left w:w="103" w:type="dxa"/>
+            </w:tcMar>
+          </w:tcPr>
+          <w:p>
+            <w:pPr>
+              <w:pStyle w:val="Normal"/>
+              <w:rPr/>
+            </w:pPr>
+            <w:r>
+              <w:rPr/>
+              <w:t>UUID;(peer mi degil mi)</w:t>
             </w:r>
           </w:p>
         </w:tc>
@@ -426,7 +426,7 @@
             <w:tcBorders/>
             <w:shd w:fill="auto" w:val="clear"/>
             <w:tcMar>
-              <w:left w:w="108" w:type="dxa"/>
+              <w:left w:w="103" w:type="dxa"/>
             </w:tcMar>
           </w:tcPr>
           <w:p>
@@ -456,7 +456,7 @@
             <w:tcBorders/>
             <w:shd w:fill="auto" w:val="clear"/>
             <w:tcMar>
-              <w:left w:w="108" w:type="dxa"/>
+              <w:left w:w="103" w:type="dxa"/>
             </w:tcMar>
           </w:tcPr>
           <w:p>
@@ -476,7 +476,7 @@
             <w:tcBorders/>
             <w:shd w:fill="auto" w:val="clear"/>
             <w:tcMar>
-              <w:left w:w="108" w:type="dxa"/>
+              <w:left w:w="103" w:type="dxa"/>
             </w:tcMar>
           </w:tcPr>
           <w:p>
@@ -505,11 +505,11 @@
         <w:trPr/>
         <w:tc>
           <w:tcPr>
-            <w:tcW w:w="1809" w:type="dxa"/>
-            <w:tcBorders/>
-            <w:shd w:fill="auto" w:val="clear"/>
-            <w:tcMar>
-              <w:left w:w="108" w:type="dxa"/>
+            <w:tcW w:w="1808" w:type="dxa"/>
+            <w:tcBorders/>
+            <w:shd w:fill="auto" w:val="clear"/>
+            <w:tcMar>
+              <w:left w:w="103" w:type="dxa"/>
             </w:tcMar>
           </w:tcPr>
           <w:p>
@@ -525,11 +525,11 @@
         </w:tc>
         <w:tc>
           <w:tcPr>
-            <w:tcW w:w="1872" w:type="dxa"/>
-            <w:tcBorders/>
-            <w:shd w:fill="auto" w:val="clear"/>
-            <w:tcMar>
-              <w:left w:w="108" w:type="dxa"/>
+            <w:tcW w:w="1873" w:type="dxa"/>
+            <w:tcBorders/>
+            <w:shd w:fill="auto" w:val="clear"/>
+            <w:tcMar>
+              <w:left w:w="103" w:type="dxa"/>
             </w:tcMar>
           </w:tcPr>
           <w:p>
@@ -549,7 +549,7 @@
             <w:tcBorders/>
             <w:shd w:fill="auto" w:val="clear"/>
             <w:tcMar>
-              <w:left w:w="108" w:type="dxa"/>
+              <w:left w:w="103" w:type="dxa"/>
             </w:tcMar>
           </w:tcPr>
           <w:p>
@@ -569,7 +569,7 @@
             <w:tcBorders/>
             <w:shd w:fill="auto" w:val="clear"/>
             <w:tcMar>
-              <w:left w:w="108" w:type="dxa"/>
+              <w:left w:w="103" w:type="dxa"/>
             </w:tcMar>
           </w:tcPr>
           <w:p>
@@ -589,7 +589,7 @@
             <w:tcBorders/>
             <w:shd w:fill="auto" w:val="clear"/>
             <w:tcMar>
-              <w:left w:w="108" w:type="dxa"/>
+              <w:left w:w="103" w:type="dxa"/>
             </w:tcMar>
           </w:tcPr>
           <w:p>
@@ -608,11 +608,11 @@
         <w:trPr/>
         <w:tc>
           <w:tcPr>
-            <w:tcW w:w="1809" w:type="dxa"/>
-            <w:tcBorders/>
-            <w:shd w:fill="auto" w:val="clear"/>
-            <w:tcMar>
-              <w:left w:w="108" w:type="dxa"/>
+            <w:tcW w:w="1808" w:type="dxa"/>
+            <w:tcBorders/>
+            <w:shd w:fill="auto" w:val="clear"/>
+            <w:tcMar>
+              <w:left w:w="103" w:type="dxa"/>
             </w:tcMar>
           </w:tcPr>
           <w:p>
@@ -628,11 +628,11 @@
         </w:tc>
         <w:tc>
           <w:tcPr>
-            <w:tcW w:w="1872" w:type="dxa"/>
-            <w:tcBorders/>
-            <w:shd w:fill="auto" w:val="clear"/>
-            <w:tcMar>
-              <w:left w:w="108" w:type="dxa"/>
+            <w:tcW w:w="1873" w:type="dxa"/>
+            <w:tcBorders/>
+            <w:shd w:fill="auto" w:val="clear"/>
+            <w:tcMar>
+              <w:left w:w="103" w:type="dxa"/>
             </w:tcMar>
           </w:tcPr>
           <w:p>
@@ -652,7 +652,7 @@
             <w:tcBorders/>
             <w:shd w:fill="auto" w:val="clear"/>
             <w:tcMar>
-              <w:left w:w="108" w:type="dxa"/>
+              <w:left w:w="103" w:type="dxa"/>
             </w:tcMar>
           </w:tcPr>
           <w:p>
@@ -672,7 +672,7 @@
             <w:tcBorders/>
             <w:shd w:fill="auto" w:val="clear"/>
             <w:tcMar>
-              <w:left w:w="108" w:type="dxa"/>
+              <w:left w:w="103" w:type="dxa"/>
             </w:tcMar>
           </w:tcPr>
           <w:p>
@@ -692,7 +692,7 @@
             <w:tcBorders/>
             <w:shd w:fill="auto" w:val="clear"/>
             <w:tcMar>
-              <w:left w:w="108" w:type="dxa"/>
+              <w:left w:w="103" w:type="dxa"/>
             </w:tcMar>
           </w:tcPr>
           <w:p>
@@ -711,11 +711,11 @@
         <w:trPr/>
         <w:tc>
           <w:tcPr>
-            <w:tcW w:w="1809" w:type="dxa"/>
-            <w:tcBorders/>
-            <w:shd w:fill="auto" w:val="clear"/>
-            <w:tcMar>
-              <w:left w:w="108" w:type="dxa"/>
+            <w:tcW w:w="1808" w:type="dxa"/>
+            <w:tcBorders/>
+            <w:shd w:fill="auto" w:val="clear"/>
+            <w:tcMar>
+              <w:left w:w="103" w:type="dxa"/>
             </w:tcMar>
           </w:tcPr>
           <w:p>
@@ -731,11 +731,11 @@
         </w:tc>
         <w:tc>
           <w:tcPr>
-            <w:tcW w:w="1872" w:type="dxa"/>
-            <w:tcBorders/>
-            <w:shd w:fill="auto" w:val="clear"/>
-            <w:tcMar>
-              <w:left w:w="108" w:type="dxa"/>
+            <w:tcW w:w="1873" w:type="dxa"/>
+            <w:tcBorders/>
+            <w:shd w:fill="auto" w:val="clear"/>
+            <w:tcMar>
+              <w:left w:w="103" w:type="dxa"/>
             </w:tcMar>
           </w:tcPr>
           <w:p>
@@ -755,7 +755,7 @@
             <w:tcBorders/>
             <w:shd w:fill="auto" w:val="clear"/>
             <w:tcMar>
-              <w:left w:w="108" w:type="dxa"/>
+              <w:left w:w="103" w:type="dxa"/>
             </w:tcMar>
           </w:tcPr>
           <w:p>
@@ -775,7 +775,7 @@
             <w:tcBorders/>
             <w:shd w:fill="auto" w:val="clear"/>
             <w:tcMar>
-              <w:left w:w="108" w:type="dxa"/>
+              <w:left w:w="103" w:type="dxa"/>
             </w:tcMar>
           </w:tcPr>
           <w:p>
@@ -795,7 +795,7 @@
             <w:tcBorders/>
             <w:shd w:fill="auto" w:val="clear"/>
             <w:tcMar>
-              <w:left w:w="108" w:type="dxa"/>
+              <w:left w:w="103" w:type="dxa"/>
             </w:tcMar>
           </w:tcPr>
           <w:p>
@@ -814,11 +814,11 @@
         <w:trPr/>
         <w:tc>
           <w:tcPr>
-            <w:tcW w:w="1809" w:type="dxa"/>
-            <w:tcBorders/>
-            <w:shd w:fill="auto" w:val="clear"/>
-            <w:tcMar>
-              <w:left w:w="108" w:type="dxa"/>
+            <w:tcW w:w="1808" w:type="dxa"/>
+            <w:tcBorders/>
+            <w:shd w:fill="auto" w:val="clear"/>
+            <w:tcMar>
+              <w:left w:w="103" w:type="dxa"/>
             </w:tcMar>
           </w:tcPr>
           <w:p>
@@ -834,11 +834,11 @@
         </w:tc>
         <w:tc>
           <w:tcPr>
-            <w:tcW w:w="1872" w:type="dxa"/>
-            <w:tcBorders/>
-            <w:shd w:fill="auto" w:val="clear"/>
-            <w:tcMar>
-              <w:left w:w="108" w:type="dxa"/>
+            <w:tcW w:w="1873" w:type="dxa"/>
+            <w:tcBorders/>
+            <w:shd w:fill="auto" w:val="clear"/>
+            <w:tcMar>
+              <w:left w:w="103" w:type="dxa"/>
             </w:tcMar>
           </w:tcPr>
           <w:p>
@@ -858,7 +858,7 @@
             <w:tcBorders/>
             <w:shd w:fill="auto" w:val="clear"/>
             <w:tcMar>
-              <w:left w:w="108" w:type="dxa"/>
+              <w:left w:w="103" w:type="dxa"/>
             </w:tcMar>
           </w:tcPr>
           <w:p>
@@ -878,7 +878,7 @@
             <w:tcBorders/>
             <w:shd w:fill="auto" w:val="clear"/>
             <w:tcMar>
-              <w:left w:w="108" w:type="dxa"/>
+              <w:left w:w="103" w:type="dxa"/>
             </w:tcMar>
           </w:tcPr>
           <w:p>
@@ -898,7 +898,7 @@
             <w:tcBorders/>
             <w:shd w:fill="auto" w:val="clear"/>
             <w:tcMar>
-              <w:left w:w="108" w:type="dxa"/>
+              <w:left w:w="103" w:type="dxa"/>
             </w:tcMar>
           </w:tcPr>
           <w:p>
@@ -937,10 +937,10 @@
         <w:tblStyle w:val="TableGrid"/>
         <w:tblW w:w="10910" w:type="dxa"/>
         <w:jc w:val="left"/>
-        <w:tblInd w:w="0" w:type="dxa"/>
+        <w:tblInd w:w="-5" w:type="dxa"/>
         <w:tblCellMar>
           <w:top w:w="0" w:type="dxa"/>
-          <w:left w:w="108" w:type="dxa"/>
+          <w:left w:w="103" w:type="dxa"/>
           <w:bottom w:w="0" w:type="dxa"/>
           <w:right w:w="108" w:type="dxa"/>
         </w:tblCellMar>
@@ -961,7 +961,7 @@
             <w:tcBorders/>
             <w:shd w:fill="auto" w:val="clear"/>
             <w:tcMar>
-              <w:left w:w="108" w:type="dxa"/>
+              <w:left w:w="103" w:type="dxa"/>
             </w:tcMar>
           </w:tcPr>
           <w:p>
@@ -981,7 +981,7 @@
             <w:tcBorders/>
             <w:shd w:fill="auto" w:val="clear"/>
             <w:tcMar>
-              <w:left w:w="108" w:type="dxa"/>
+              <w:left w:w="103" w:type="dxa"/>
             </w:tcMar>
           </w:tcPr>
           <w:p>
@@ -1000,7 +1000,7 @@
             <w:tcBorders/>
             <w:shd w:fill="auto" w:val="clear"/>
             <w:tcMar>
-              <w:left w:w="108" w:type="dxa"/>
+              <w:left w:w="103" w:type="dxa"/>
             </w:tcMar>
           </w:tcPr>
           <w:p>
@@ -1020,7 +1020,7 @@
             <w:tcBorders/>
             <w:shd w:fill="auto" w:val="clear"/>
             <w:tcMar>
-              <w:left w:w="108" w:type="dxa"/>
+              <w:left w:w="103" w:type="dxa"/>
             </w:tcMar>
           </w:tcPr>
           <w:p>
@@ -1039,7 +1039,7 @@
             <w:tcBorders/>
             <w:shd w:fill="auto" w:val="clear"/>
             <w:tcMar>
-              <w:left w:w="108" w:type="dxa"/>
+              <w:left w:w="103" w:type="dxa"/>
             </w:tcMar>
           </w:tcPr>
           <w:p>
@@ -1061,7 +1061,7 @@
             <w:tcBorders/>
             <w:shd w:fill="auto" w:val="clear"/>
             <w:tcMar>
-              <w:left w:w="108" w:type="dxa"/>
+              <w:left w:w="103" w:type="dxa"/>
             </w:tcMar>
           </w:tcPr>
           <w:p>
@@ -1081,7 +1081,7 @@
             <w:tcBorders/>
             <w:shd w:fill="auto" w:val="clear"/>
             <w:tcMar>
-              <w:left w:w="108" w:type="dxa"/>
+              <w:left w:w="103" w:type="dxa"/>
             </w:tcMar>
           </w:tcPr>
           <w:p>
@@ -1101,7 +1101,7 @@
             <w:tcBorders/>
             <w:shd w:fill="auto" w:val="clear"/>
             <w:tcMar>
-              <w:left w:w="108" w:type="dxa"/>
+              <w:left w:w="103" w:type="dxa"/>
             </w:tcMar>
           </w:tcPr>
           <w:p>
@@ -1121,7 +1121,7 @@
             <w:tcBorders/>
             <w:shd w:fill="auto" w:val="clear"/>
             <w:tcMar>
-              <w:left w:w="108" w:type="dxa"/>
+              <w:left w:w="103" w:type="dxa"/>
             </w:tcMar>
           </w:tcPr>
           <w:p>
@@ -1141,7 +1141,7 @@
             <w:tcBorders/>
             <w:shd w:fill="auto" w:val="clear"/>
             <w:tcMar>
-              <w:left w:w="108" w:type="dxa"/>
+              <w:left w:w="103" w:type="dxa"/>
             </w:tcMar>
           </w:tcPr>
           <w:p>
@@ -1164,7 +1164,7 @@
             <w:tcBorders/>
             <w:shd w:fill="auto" w:val="clear"/>
             <w:tcMar>
-              <w:left w:w="108" w:type="dxa"/>
+              <w:left w:w="103" w:type="dxa"/>
             </w:tcMar>
           </w:tcPr>
           <w:p>
@@ -1184,7 +1184,7 @@
             <w:tcBorders/>
             <w:shd w:fill="auto" w:val="clear"/>
             <w:tcMar>
-              <w:left w:w="108" w:type="dxa"/>
+              <w:left w:w="103" w:type="dxa"/>
             </w:tcMar>
           </w:tcPr>
           <w:p>
@@ -1204,7 +1204,7 @@
             <w:tcBorders/>
             <w:shd w:fill="auto" w:val="clear"/>
             <w:tcMar>
-              <w:left w:w="108" w:type="dxa"/>
+              <w:left w:w="103" w:type="dxa"/>
             </w:tcMar>
           </w:tcPr>
           <w:p>
@@ -1234,7 +1234,7 @@
             <w:tcBorders/>
             <w:shd w:fill="auto" w:val="clear"/>
             <w:tcMar>
-              <w:left w:w="108" w:type="dxa"/>
+              <w:left w:w="103" w:type="dxa"/>
             </w:tcMar>
           </w:tcPr>
           <w:p>
@@ -1254,7 +1254,7 @@
             <w:tcBorders/>
             <w:shd w:fill="auto" w:val="clear"/>
             <w:tcMar>
-              <w:left w:w="108" w:type="dxa"/>
+              <w:left w:w="103" w:type="dxa"/>
             </w:tcMar>
           </w:tcPr>
           <w:p>
@@ -1287,7 +1287,7 @@
             <w:tcBorders/>
             <w:shd w:fill="auto" w:val="clear"/>
             <w:tcMar>
-              <w:left w:w="108" w:type="dxa"/>
+              <w:left w:w="103" w:type="dxa"/>
             </w:tcMar>
           </w:tcPr>
           <w:p>
@@ -1307,7 +1307,7 @@
             <w:tcBorders/>
             <w:shd w:fill="auto" w:val="clear"/>
             <w:tcMar>
-              <w:left w:w="108" w:type="dxa"/>
+              <w:left w:w="103" w:type="dxa"/>
             </w:tcMar>
           </w:tcPr>
           <w:p>
@@ -1327,7 +1327,7 @@
             <w:tcBorders/>
             <w:shd w:fill="auto" w:val="clear"/>
             <w:tcMar>
-              <w:left w:w="108" w:type="dxa"/>
+              <w:left w:w="103" w:type="dxa"/>
             </w:tcMar>
           </w:tcPr>
           <w:p>
@@ -1347,7 +1347,7 @@
             <w:tcBorders/>
             <w:shd w:fill="auto" w:val="clear"/>
             <w:tcMar>
-              <w:left w:w="108" w:type="dxa"/>
+              <w:left w:w="103" w:type="dxa"/>
             </w:tcMar>
           </w:tcPr>
           <w:p>
@@ -1367,7 +1367,7 @@
             <w:tcBorders/>
             <w:shd w:fill="auto" w:val="clear"/>
             <w:tcMar>
-              <w:left w:w="108" w:type="dxa"/>
+              <w:left w:w="103" w:type="dxa"/>
             </w:tcMar>
           </w:tcPr>
           <w:p>
@@ -1390,7 +1390,7 @@
             <w:tcBorders/>
             <w:shd w:fill="auto" w:val="clear"/>
             <w:tcMar>
-              <w:left w:w="108" w:type="dxa"/>
+              <w:left w:w="103" w:type="dxa"/>
             </w:tcMar>
           </w:tcPr>
           <w:p>
@@ -1410,7 +1410,7 @@
             <w:tcBorders/>
             <w:shd w:fill="auto" w:val="clear"/>
             <w:tcMar>
-              <w:left w:w="108" w:type="dxa"/>
+              <w:left w:w="103" w:type="dxa"/>
             </w:tcMar>
           </w:tcPr>
           <w:p>
@@ -1430,7 +1430,7 @@
             <w:tcBorders/>
             <w:shd w:fill="auto" w:val="clear"/>
             <w:tcMar>
-              <w:left w:w="108" w:type="dxa"/>
+              <w:left w:w="103" w:type="dxa"/>
             </w:tcMar>
           </w:tcPr>
           <w:p>
@@ -1450,7 +1450,7 @@
             <w:tcBorders/>
             <w:shd w:fill="auto" w:val="clear"/>
             <w:tcMar>
-              <w:left w:w="108" w:type="dxa"/>
+              <w:left w:w="103" w:type="dxa"/>
             </w:tcMar>
           </w:tcPr>
           <w:p>
@@ -1470,7 +1470,7 @@
             <w:tcBorders/>
             <w:shd w:fill="auto" w:val="clear"/>
             <w:tcMar>
-              <w:left w:w="108" w:type="dxa"/>
+              <w:left w:w="103" w:type="dxa"/>
             </w:tcMar>
           </w:tcPr>
           <w:p>
@@ -1493,7 +1493,7 @@
             <w:tcBorders/>
             <w:shd w:fill="auto" w:val="clear"/>
             <w:tcMar>
-              <w:left w:w="108" w:type="dxa"/>
+              <w:left w:w="103" w:type="dxa"/>
             </w:tcMar>
           </w:tcPr>
           <w:p>
@@ -1513,7 +1513,7 @@
             <w:tcBorders/>
             <w:shd w:fill="auto" w:val="clear"/>
             <w:tcMar>
-              <w:left w:w="108" w:type="dxa"/>
+              <w:left w:w="103" w:type="dxa"/>
             </w:tcMar>
           </w:tcPr>
           <w:p>
@@ -1533,7 +1533,7 @@
             <w:tcBorders/>
             <w:shd w:fill="auto" w:val="clear"/>
             <w:tcMar>
-              <w:left w:w="108" w:type="dxa"/>
+              <w:left w:w="103" w:type="dxa"/>
             </w:tcMar>
           </w:tcPr>
           <w:p>
@@ -1553,7 +1553,7 @@
             <w:tcBorders/>
             <w:shd w:fill="auto" w:val="clear"/>
             <w:tcMar>
-              <w:left w:w="108" w:type="dxa"/>
+              <w:left w:w="103" w:type="dxa"/>
             </w:tcMar>
           </w:tcPr>
           <w:p>
@@ -1573,7 +1573,7 @@
             <w:tcBorders/>
             <w:shd w:fill="auto" w:val="clear"/>
             <w:tcMar>
-              <w:left w:w="108" w:type="dxa"/>
+              <w:left w:w="103" w:type="dxa"/>
             </w:tcMar>
           </w:tcPr>
           <w:p>
@@ -1596,7 +1596,7 @@
             <w:tcBorders/>
             <w:shd w:fill="auto" w:val="clear"/>
             <w:tcMar>
-              <w:left w:w="108" w:type="dxa"/>
+              <w:left w:w="103" w:type="dxa"/>
             </w:tcMar>
           </w:tcPr>
           <w:p>
@@ -1616,7 +1616,7 @@
             <w:tcBorders/>
             <w:shd w:fill="auto" w:val="clear"/>
             <w:tcMar>
-              <w:left w:w="108" w:type="dxa"/>
+              <w:left w:w="103" w:type="dxa"/>
             </w:tcMar>
           </w:tcPr>
           <w:p>
@@ -1636,7 +1636,7 @@
             <w:tcBorders/>
             <w:shd w:fill="auto" w:val="clear"/>
             <w:tcMar>
-              <w:left w:w="108" w:type="dxa"/>
+              <w:left w:w="103" w:type="dxa"/>
             </w:tcMar>
           </w:tcPr>
           <w:p>
@@ -1656,7 +1656,7 @@
             <w:tcBorders/>
             <w:shd w:fill="auto" w:val="clear"/>
             <w:tcMar>
-              <w:left w:w="108" w:type="dxa"/>
+              <w:left w:w="103" w:type="dxa"/>
             </w:tcMar>
           </w:tcPr>
           <w:p>
@@ -1676,7 +1676,7 @@
             <w:tcBorders/>
             <w:shd w:fill="auto" w:val="clear"/>
             <w:tcMar>
-              <w:left w:w="108" w:type="dxa"/>
+              <w:left w:w="103" w:type="dxa"/>
             </w:tcMar>
           </w:tcPr>
           <w:p>
@@ -1699,7 +1699,7 @@
             <w:tcBorders/>
             <w:shd w:fill="auto" w:val="clear"/>
             <w:tcMar>
-              <w:left w:w="108" w:type="dxa"/>
+              <w:left w:w="103" w:type="dxa"/>
             </w:tcMar>
           </w:tcPr>
           <w:p>
@@ -1719,7 +1719,7 @@
             <w:tcBorders/>
             <w:shd w:fill="auto" w:val="clear"/>
             <w:tcMar>
-              <w:left w:w="108" w:type="dxa"/>
+              <w:left w:w="103" w:type="dxa"/>
             </w:tcMar>
           </w:tcPr>
           <w:p>
@@ -1739,7 +1739,7 @@
             <w:tcBorders/>
             <w:shd w:fill="auto" w:val="clear"/>
             <w:tcMar>
-              <w:left w:w="108" w:type="dxa"/>
+              <w:left w:w="103" w:type="dxa"/>
             </w:tcMar>
           </w:tcPr>
           <w:p>
@@ -1769,7 +1769,7 @@
             <w:tcBorders/>
             <w:shd w:fill="auto" w:val="clear"/>
             <w:tcMar>
-              <w:left w:w="108" w:type="dxa"/>
+              <w:left w:w="103" w:type="dxa"/>
             </w:tcMar>
           </w:tcPr>
           <w:p>
@@ -1807,7 +1807,7 @@
             <w:tcBorders/>
             <w:shd w:fill="auto" w:val="clear"/>
             <w:tcMar>
-              <w:left w:w="108" w:type="dxa"/>
+              <w:left w:w="103" w:type="dxa"/>
             </w:tcMar>
           </w:tcPr>
           <w:p>
@@ -1834,7 +1834,7 @@
             <w:tcBorders/>
             <w:shd w:fill="auto" w:val="clear"/>
             <w:tcMar>
-              <w:left w:w="108" w:type="dxa"/>
+              <w:left w:w="103" w:type="dxa"/>
             </w:tcMar>
           </w:tcPr>
           <w:p>
@@ -1854,7 +1854,7 @@
             <w:tcBorders/>
             <w:shd w:fill="auto" w:val="clear"/>
             <w:tcMar>
-              <w:left w:w="108" w:type="dxa"/>
+              <w:left w:w="103" w:type="dxa"/>
             </w:tcMar>
           </w:tcPr>
           <w:p>
@@ -1874,7 +1874,7 @@
             <w:tcBorders/>
             <w:shd w:fill="auto" w:val="clear"/>
             <w:tcMar>
-              <w:left w:w="108" w:type="dxa"/>
+              <w:left w:w="103" w:type="dxa"/>
             </w:tcMar>
           </w:tcPr>
           <w:p>
@@ -1904,7 +1904,7 @@
             <w:tcBorders/>
             <w:shd w:fill="auto" w:val="clear"/>
             <w:tcMar>
-              <w:left w:w="108" w:type="dxa"/>
+              <w:left w:w="103" w:type="dxa"/>
             </w:tcMar>
           </w:tcPr>
           <w:p>
@@ -1924,7 +1924,7 @@
             <w:tcBorders/>
             <w:shd w:fill="auto" w:val="clear"/>
             <w:tcMar>
-              <w:left w:w="108" w:type="dxa"/>
+              <w:left w:w="103" w:type="dxa"/>
             </w:tcMar>
           </w:tcPr>
           <w:p>
@@ -1947,7 +1947,7 @@
             <w:tcBorders/>
             <w:shd w:fill="auto" w:val="clear"/>
             <w:tcMar>
-              <w:left w:w="108" w:type="dxa"/>
+              <w:left w:w="103" w:type="dxa"/>
             </w:tcMar>
           </w:tcPr>
           <w:p>
@@ -1967,7 +1967,7 @@
             <w:tcBorders/>
             <w:shd w:fill="auto" w:val="clear"/>
             <w:tcMar>
-              <w:left w:w="108" w:type="dxa"/>
+              <w:left w:w="103" w:type="dxa"/>
             </w:tcMar>
           </w:tcPr>
           <w:p>
@@ -1987,7 +1987,7 @@
             <w:tcBorders/>
             <w:shd w:fill="auto" w:val="clear"/>
             <w:tcMar>
-              <w:left w:w="108" w:type="dxa"/>
+              <w:left w:w="103" w:type="dxa"/>
             </w:tcMar>
           </w:tcPr>
           <w:p>
@@ -2007,7 +2007,7 @@
             <w:tcBorders/>
             <w:shd w:fill="auto" w:val="clear"/>
             <w:tcMar>
-              <w:left w:w="108" w:type="dxa"/>
+              <w:left w:w="103" w:type="dxa"/>
             </w:tcMar>
           </w:tcPr>
           <w:p>
@@ -2031,7 +2031,7 @@
             <w:tcBorders/>
             <w:shd w:fill="auto" w:val="clear"/>
             <w:tcMar>
-              <w:left w:w="108" w:type="dxa"/>
+              <w:left w:w="103" w:type="dxa"/>
             </w:tcMar>
           </w:tcPr>
           <w:p>
@@ -2046,109 +2046,6 @@
                 <w:lang w:val="en-GB"/>
               </w:rPr>
               <w:t>Indirmeye basla</w:t>
-            </w:r>
-          </w:p>
-        </w:tc>
-      </w:tr>
-      <w:tr>
-        <w:trPr/>
-        <w:tc>
-          <w:tcPr>
-            <w:tcW w:w="1214" w:type="dxa"/>
-            <w:tcBorders/>
-            <w:shd w:fill="auto" w:val="clear"/>
-            <w:tcMar>
-              <w:left w:w="108" w:type="dxa"/>
-            </w:tcMar>
-          </w:tcPr>
-          <w:p>
-            <w:pPr>
-              <w:pStyle w:val="Normal"/>
-              <w:rPr/>
-            </w:pPr>
-            <w:r>
-              <w:rPr/>
-              <w:t>SAY</w:t>
-            </w:r>
-          </w:p>
-        </w:tc>
-        <w:tc>
-          <w:tcPr>
-            <w:tcW w:w="2265" w:type="dxa"/>
-            <w:tcBorders/>
-            <w:shd w:fill="auto" w:val="clear"/>
-            <w:tcMar>
-              <w:left w:w="108" w:type="dxa"/>
-            </w:tcMar>
-          </w:tcPr>
-          <w:p>
-            <w:pPr>
-              <w:pStyle w:val="Normal"/>
-              <w:rPr/>
-            </w:pPr>
-            <w:r>
-              <w:rPr/>
-              <w:t>message</w:t>
-            </w:r>
-          </w:p>
-        </w:tc>
-        <w:tc>
-          <w:tcPr>
-            <w:tcW w:w="1248" w:type="dxa"/>
-            <w:tcBorders/>
-            <w:shd w:fill="auto" w:val="clear"/>
-            <w:tcMar>
-              <w:left w:w="108" w:type="dxa"/>
-            </w:tcMar>
-          </w:tcPr>
-          <w:p>
-            <w:pPr>
-              <w:pStyle w:val="Normal"/>
-              <w:rPr/>
-            </w:pPr>
-            <w:r>
-              <w:rPr/>
-              <w:t>SOK</w:t>
-            </w:r>
-          </w:p>
-        </w:tc>
-        <w:tc>
-          <w:tcPr>
-            <w:tcW w:w="3529" w:type="dxa"/>
-            <w:tcBorders/>
-            <w:shd w:fill="auto" w:val="clear"/>
-            <w:tcMar>
-              <w:left w:w="108" w:type="dxa"/>
-            </w:tcMar>
-          </w:tcPr>
-          <w:p>
-            <w:pPr>
-              <w:pStyle w:val="Normal"/>
-              <w:rPr/>
-            </w:pPr>
-            <w:r>
-              <w:rPr/>
-              <w:t>-</w:t>
-            </w:r>
-          </w:p>
-        </w:tc>
-        <w:tc>
-          <w:tcPr>
-            <w:tcW w:w="2654" w:type="dxa"/>
-            <w:tcBorders/>
-            <w:shd w:fill="auto" w:val="clear"/>
-            <w:tcMar>
-              <w:left w:w="108" w:type="dxa"/>
-            </w:tcMar>
-          </w:tcPr>
-          <w:p>
-            <w:pPr>
-              <w:pStyle w:val="Normal"/>
-              <w:rPr/>
-            </w:pPr>
-            <w:r>
-              <w:rPr/>
-              <w:t>Genel mesaj gonderme</w:t>
             </w:r>
           </w:p>
         </w:tc>
@@ -2163,7 +2060,7 @@
             <w:tcBorders/>
             <w:shd w:fill="auto" w:val="clear"/>
             <w:tcMar>
-              <w:left w:w="108" w:type="dxa"/>
+              <w:left w:w="103" w:type="dxa"/>
             </w:tcMar>
           </w:tcPr>
           <w:p>
@@ -2183,17 +2080,17 @@
             <w:tcBorders/>
             <w:shd w:fill="auto" w:val="clear"/>
             <w:tcMar>
-              <w:left w:w="108" w:type="dxa"/>
-            </w:tcMar>
-          </w:tcPr>
-          <w:p>
-            <w:pPr>
-              <w:pStyle w:val="Normal"/>
-              <w:rPr/>
-            </w:pPr>
-            <w:r>
-              <w:rPr/>
-              <w:t>UUID(message)</w:t>
+              <w:left w:w="103" w:type="dxa"/>
+            </w:tcMar>
+          </w:tcPr>
+          <w:p>
+            <w:pPr>
+              <w:pStyle w:val="Normal"/>
+              <w:rPr/>
+            </w:pPr>
+            <w:r>
+              <w:rPr/>
+              <w:t>UUID ;message</w:t>
             </w:r>
           </w:p>
         </w:tc>
@@ -2203,7 +2100,7 @@
             <w:tcBorders/>
             <w:shd w:fill="auto" w:val="clear"/>
             <w:tcMar>
-              <w:left w:w="108" w:type="dxa"/>
+              <w:left w:w="103" w:type="dxa"/>
             </w:tcMar>
           </w:tcPr>
           <w:p>
@@ -2233,7 +2130,7 @@
             <w:tcBorders/>
             <w:shd w:fill="auto" w:val="clear"/>
             <w:tcMar>
-              <w:left w:w="108" w:type="dxa"/>
+              <w:left w:w="103" w:type="dxa"/>
             </w:tcMar>
           </w:tcPr>
           <w:p>
@@ -2262,7 +2159,7 @@
             <w:tcBorders/>
             <w:shd w:fill="auto" w:val="clear"/>
             <w:tcMar>
-              <w:left w:w="108" w:type="dxa"/>
+              <w:left w:w="103" w:type="dxa"/>
             </w:tcMar>
           </w:tcPr>
           <w:p>
@@ -2311,31 +2208,31 @@
         <w:tblStyle w:val="TableGrid"/>
         <w:tblW w:w="10910" w:type="dxa"/>
         <w:jc w:val="left"/>
-        <w:tblInd w:w="0" w:type="dxa"/>
+        <w:tblInd w:w="-5" w:type="dxa"/>
         <w:tblCellMar>
           <w:top w:w="0" w:type="dxa"/>
-          <w:left w:w="108" w:type="dxa"/>
+          <w:left w:w="103" w:type="dxa"/>
           <w:bottom w:w="0" w:type="dxa"/>
           <w:right w:w="108" w:type="dxa"/>
         </w:tblCellMar>
         <w:tblLook w:val="04a0" w:noVBand="1" w:noHBand="0" w:lastColumn="0" w:firstColumn="1" w:lastRow="0" w:firstRow="1"/>
       </w:tblPr>
       <w:tblGrid>
-        <w:gridCol w:w="1986"/>
-        <w:gridCol w:w="2019"/>
+        <w:gridCol w:w="1985"/>
+        <w:gridCol w:w="2020"/>
         <w:gridCol w:w="1990"/>
-        <w:gridCol w:w="2070"/>
-        <w:gridCol w:w="2845"/>
+        <w:gridCol w:w="2069"/>
+        <w:gridCol w:w="2846"/>
       </w:tblGrid>
       <w:tr>
         <w:trPr/>
         <w:tc>
           <w:tcPr>
-            <w:tcW w:w="1986" w:type="dxa"/>
-            <w:tcBorders/>
-            <w:shd w:fill="auto" w:val="clear"/>
-            <w:tcMar>
-              <w:left w:w="108" w:type="dxa"/>
+            <w:tcW w:w="1985" w:type="dxa"/>
+            <w:tcBorders/>
+            <w:shd w:fill="auto" w:val="clear"/>
+            <w:tcMar>
+              <w:left w:w="103" w:type="dxa"/>
             </w:tcMar>
           </w:tcPr>
           <w:p>
@@ -2351,11 +2248,11 @@
         </w:tc>
         <w:tc>
           <w:tcPr>
-            <w:tcW w:w="2019" w:type="dxa"/>
-            <w:tcBorders/>
-            <w:shd w:fill="auto" w:val="clear"/>
-            <w:tcMar>
-              <w:left w:w="108" w:type="dxa"/>
+            <w:tcW w:w="2020" w:type="dxa"/>
+            <w:tcBorders/>
+            <w:shd w:fill="auto" w:val="clear"/>
+            <w:tcMar>
+              <w:left w:w="103" w:type="dxa"/>
             </w:tcMar>
           </w:tcPr>
           <w:p>
@@ -2374,7 +2271,7 @@
             <w:tcBorders/>
             <w:shd w:fill="auto" w:val="clear"/>
             <w:tcMar>
-              <w:left w:w="108" w:type="dxa"/>
+              <w:left w:w="103" w:type="dxa"/>
             </w:tcMar>
           </w:tcPr>
           <w:p>
@@ -2390,30 +2287,30 @@
         </w:tc>
         <w:tc>
           <w:tcPr>
-            <w:tcW w:w="2070" w:type="dxa"/>
-            <w:tcBorders/>
-            <w:shd w:fill="auto" w:val="clear"/>
-            <w:tcMar>
-              <w:left w:w="108" w:type="dxa"/>
-            </w:tcMar>
-          </w:tcPr>
-          <w:p>
-            <w:pPr>
-              <w:pStyle w:val="Normal"/>
-              <w:rPr/>
-            </w:pPr>
-            <w:r>
-              <w:rPr/>
-            </w:r>
-          </w:p>
-        </w:tc>
-        <w:tc>
-          <w:tcPr>
-            <w:tcW w:w="2845" w:type="dxa"/>
-            <w:tcBorders/>
-            <w:shd w:fill="auto" w:val="clear"/>
-            <w:tcMar>
-              <w:left w:w="108" w:type="dxa"/>
+            <w:tcW w:w="2069" w:type="dxa"/>
+            <w:tcBorders/>
+            <w:shd w:fill="auto" w:val="clear"/>
+            <w:tcMar>
+              <w:left w:w="103" w:type="dxa"/>
+            </w:tcMar>
+          </w:tcPr>
+          <w:p>
+            <w:pPr>
+              <w:pStyle w:val="Normal"/>
+              <w:rPr/>
+            </w:pPr>
+            <w:r>
+              <w:rPr/>
+            </w:r>
+          </w:p>
+        </w:tc>
+        <w:tc>
+          <w:tcPr>
+            <w:tcW w:w="2846" w:type="dxa"/>
+            <w:tcBorders/>
+            <w:shd w:fill="auto" w:val="clear"/>
+            <w:tcMar>
+              <w:left w:w="103" w:type="dxa"/>
             </w:tcMar>
           </w:tcPr>
           <w:p>
@@ -2431,11 +2328,11 @@
         <w:trPr/>
         <w:tc>
           <w:tcPr>
-            <w:tcW w:w="1986" w:type="dxa"/>
-            <w:tcBorders/>
-            <w:shd w:fill="auto" w:val="clear"/>
-            <w:tcMar>
-              <w:left w:w="108" w:type="dxa"/>
+            <w:tcW w:w="1985" w:type="dxa"/>
+            <w:tcBorders/>
+            <w:shd w:fill="auto" w:val="clear"/>
+            <w:tcMar>
+              <w:left w:w="103" w:type="dxa"/>
             </w:tcMar>
           </w:tcPr>
           <w:p>
@@ -2451,11 +2348,11 @@
         </w:tc>
         <w:tc>
           <w:tcPr>
-            <w:tcW w:w="2019" w:type="dxa"/>
-            <w:tcBorders/>
-            <w:shd w:fill="auto" w:val="clear"/>
-            <w:tcMar>
-              <w:left w:w="108" w:type="dxa"/>
+            <w:tcW w:w="2020" w:type="dxa"/>
+            <w:tcBorders/>
+            <w:shd w:fill="auto" w:val="clear"/>
+            <w:tcMar>
+              <w:left w:w="103" w:type="dxa"/>
             </w:tcMar>
           </w:tcPr>
           <w:p>
@@ -2475,7 +2372,7 @@
             <w:tcBorders/>
             <w:shd w:fill="auto" w:val="clear"/>
             <w:tcMar>
-              <w:left w:w="108" w:type="dxa"/>
+              <w:left w:w="103" w:type="dxa"/>
             </w:tcMar>
           </w:tcPr>
           <w:p>
@@ -2491,11 +2388,11 @@
         </w:tc>
         <w:tc>
           <w:tcPr>
-            <w:tcW w:w="2070" w:type="dxa"/>
-            <w:tcBorders/>
-            <w:shd w:fill="auto" w:val="clear"/>
-            <w:tcMar>
-              <w:left w:w="108" w:type="dxa"/>
+            <w:tcW w:w="2069" w:type="dxa"/>
+            <w:tcBorders/>
+            <w:shd w:fill="auto" w:val="clear"/>
+            <w:tcMar>
+              <w:left w:w="103" w:type="dxa"/>
             </w:tcMar>
           </w:tcPr>
           <w:p>
@@ -2511,11 +2408,11 @@
         </w:tc>
         <w:tc>
           <w:tcPr>
-            <w:tcW w:w="2845" w:type="dxa"/>
-            <w:tcBorders/>
-            <w:shd w:fill="auto" w:val="clear"/>
-            <w:tcMar>
-              <w:left w:w="108" w:type="dxa"/>
+            <w:tcW w:w="2846" w:type="dxa"/>
+            <w:tcBorders/>
+            <w:shd w:fill="auto" w:val="clear"/>
+            <w:tcMar>
+              <w:left w:w="103" w:type="dxa"/>
             </w:tcMar>
           </w:tcPr>
           <w:p>
@@ -2536,11 +2433,11 @@
         <w:trPr/>
         <w:tc>
           <w:tcPr>
-            <w:tcW w:w="1986" w:type="dxa"/>
-            <w:tcBorders/>
-            <w:shd w:fill="auto" w:val="clear"/>
-            <w:tcMar>
-              <w:left w:w="108" w:type="dxa"/>
+            <w:tcW w:w="1985" w:type="dxa"/>
+            <w:tcBorders/>
+            <w:shd w:fill="auto" w:val="clear"/>
+            <w:tcMar>
+              <w:left w:w="103" w:type="dxa"/>
             </w:tcMar>
           </w:tcPr>
           <w:p>
@@ -2556,11 +2453,11 @@
         </w:tc>
         <w:tc>
           <w:tcPr>
-            <w:tcW w:w="2019" w:type="dxa"/>
-            <w:tcBorders/>
-            <w:shd w:fill="auto" w:val="clear"/>
-            <w:tcMar>
-              <w:left w:w="108" w:type="dxa"/>
+            <w:tcW w:w="2020" w:type="dxa"/>
+            <w:tcBorders/>
+            <w:shd w:fill="auto" w:val="clear"/>
+            <w:tcMar>
+              <w:left w:w="103" w:type="dxa"/>
             </w:tcMar>
           </w:tcPr>
           <w:p>
@@ -2580,7 +2477,7 @@
             <w:tcBorders/>
             <w:shd w:fill="auto" w:val="clear"/>
             <w:tcMar>
-              <w:left w:w="108" w:type="dxa"/>
+              <w:left w:w="103" w:type="dxa"/>
             </w:tcMar>
           </w:tcPr>
           <w:p>
@@ -2596,11 +2493,11 @@
         </w:tc>
         <w:tc>
           <w:tcPr>
-            <w:tcW w:w="2070" w:type="dxa"/>
-            <w:tcBorders/>
-            <w:shd w:fill="auto" w:val="clear"/>
-            <w:tcMar>
-              <w:left w:w="108" w:type="dxa"/>
+            <w:tcW w:w="2069" w:type="dxa"/>
+            <w:tcBorders/>
+            <w:shd w:fill="auto" w:val="clear"/>
+            <w:tcMar>
+              <w:left w:w="103" w:type="dxa"/>
             </w:tcMar>
           </w:tcPr>
           <w:p>
@@ -2616,11 +2513,11 @@
         </w:tc>
         <w:tc>
           <w:tcPr>
-            <w:tcW w:w="2845" w:type="dxa"/>
-            <w:tcBorders/>
-            <w:shd w:fill="auto" w:val="clear"/>
-            <w:tcMar>
-              <w:left w:w="108" w:type="dxa"/>
+            <w:tcW w:w="2846" w:type="dxa"/>
+            <w:tcBorders/>
+            <w:shd w:fill="auto" w:val="clear"/>
+            <w:tcMar>
+              <w:left w:w="103" w:type="dxa"/>
             </w:tcMar>
           </w:tcPr>
           <w:p>
@@ -2641,11 +2538,11 @@
         </w:trPr>
         <w:tc>
           <w:tcPr>
-            <w:tcW w:w="1986" w:type="dxa"/>
-            <w:tcBorders/>
-            <w:shd w:fill="auto" w:val="clear"/>
-            <w:tcMar>
-              <w:left w:w="108" w:type="dxa"/>
+            <w:tcW w:w="1985" w:type="dxa"/>
+            <w:tcBorders/>
+            <w:shd w:fill="auto" w:val="clear"/>
+            <w:tcMar>
+              <w:left w:w="103" w:type="dxa"/>
             </w:tcMar>
           </w:tcPr>
           <w:p>
@@ -2661,11 +2558,11 @@
         </w:tc>
         <w:tc>
           <w:tcPr>
-            <w:tcW w:w="2019" w:type="dxa"/>
-            <w:tcBorders/>
-            <w:shd w:fill="auto" w:val="clear"/>
-            <w:tcMar>
-              <w:left w:w="108" w:type="dxa"/>
+            <w:tcW w:w="2020" w:type="dxa"/>
+            <w:tcBorders/>
+            <w:shd w:fill="auto" w:val="clear"/>
+            <w:tcMar>
+              <w:left w:w="103" w:type="dxa"/>
             </w:tcMar>
           </w:tcPr>
           <w:p>
@@ -2685,7 +2582,7 @@
             <w:tcBorders/>
             <w:shd w:fill="auto" w:val="clear"/>
             <w:tcMar>
-              <w:left w:w="108" w:type="dxa"/>
+              <w:left w:w="103" w:type="dxa"/>
             </w:tcMar>
           </w:tcPr>
           <w:p>
@@ -2701,11 +2598,11 @@
         </w:tc>
         <w:tc>
           <w:tcPr>
-            <w:tcW w:w="2070" w:type="dxa"/>
-            <w:tcBorders/>
-            <w:shd w:fill="auto" w:val="clear"/>
-            <w:tcMar>
-              <w:left w:w="108" w:type="dxa"/>
+            <w:tcW w:w="2069" w:type="dxa"/>
+            <w:tcBorders/>
+            <w:shd w:fill="auto" w:val="clear"/>
+            <w:tcMar>
+              <w:left w:w="103" w:type="dxa"/>
             </w:tcMar>
           </w:tcPr>
           <w:p>
@@ -2721,11 +2618,11 @@
         </w:tc>
         <w:tc>
           <w:tcPr>
-            <w:tcW w:w="2845" w:type="dxa"/>
-            <w:tcBorders/>
-            <w:shd w:fill="auto" w:val="clear"/>
-            <w:tcMar>
-              <w:left w:w="108" w:type="dxa"/>
+            <w:tcW w:w="2846" w:type="dxa"/>
+            <w:tcBorders/>
+            <w:shd w:fill="auto" w:val="clear"/>
+            <w:tcMar>
+              <w:left w:w="103" w:type="dxa"/>
             </w:tcMar>
           </w:tcPr>
           <w:p>
@@ -2746,35 +2643,35 @@
         </w:trPr>
         <w:tc>
           <w:tcPr>
-            <w:tcW w:w="1986" w:type="dxa"/>
+            <w:tcW w:w="1985" w:type="dxa"/>
             <w:tcBorders>
               <w:top w:val="nil"/>
             </w:tcBorders>
             <w:shd w:fill="auto" w:val="clear"/>
             <w:tcMar>
-              <w:left w:w="108" w:type="dxa"/>
-            </w:tcMar>
-          </w:tcPr>
-          <w:p>
-            <w:pPr>
-              <w:pStyle w:val="Normal"/>
-              <w:rPr/>
-            </w:pPr>
-            <w:r>
-              <w:rPr/>
-              <w:t>DWT</w:t>
-            </w:r>
-          </w:p>
-        </w:tc>
-        <w:tc>
-          <w:tcPr>
-            <w:tcW w:w="2019" w:type="dxa"/>
+              <w:left w:w="103" w:type="dxa"/>
+            </w:tcMar>
+          </w:tcPr>
+          <w:p>
+            <w:pPr>
+              <w:pStyle w:val="Normal"/>
+              <w:rPr/>
+            </w:pPr>
+            <w:r>
+              <w:rPr/>
+              <w:t>DLT</w:t>
+            </w:r>
+          </w:p>
+        </w:tc>
+        <w:tc>
+          <w:tcPr>
+            <w:tcW w:w="2020" w:type="dxa"/>
             <w:tcBorders>
               <w:top w:val="nil"/>
             </w:tcBorders>
             <w:shd w:fill="auto" w:val="clear"/>
             <w:tcMar>
-              <w:left w:w="108" w:type="dxa"/>
+              <w:left w:w="103" w:type="dxa"/>
             </w:tcMar>
           </w:tcPr>
           <w:p>
@@ -2795,7 +2692,7 @@
             </w:tcBorders>
             <w:shd w:fill="auto" w:val="clear"/>
             <w:tcMar>
-              <w:left w:w="108" w:type="dxa"/>
+              <w:left w:w="103" w:type="dxa"/>
             </w:tcMar>
           </w:tcPr>
           <w:p>
@@ -2811,13 +2708,13 @@
         </w:tc>
         <w:tc>
           <w:tcPr>
-            <w:tcW w:w="2070" w:type="dxa"/>
+            <w:tcW w:w="2069" w:type="dxa"/>
             <w:tcBorders>
               <w:top w:val="nil"/>
             </w:tcBorders>
             <w:shd w:fill="auto" w:val="clear"/>
             <w:tcMar>
-              <w:left w:w="108" w:type="dxa"/>
+              <w:left w:w="103" w:type="dxa"/>
             </w:tcMar>
           </w:tcPr>
           <w:p>
@@ -2833,13 +2730,13 @@
         </w:tc>
         <w:tc>
           <w:tcPr>
-            <w:tcW w:w="2845" w:type="dxa"/>
+            <w:tcW w:w="2846" w:type="dxa"/>
             <w:tcBorders>
               <w:top w:val="nil"/>
             </w:tcBorders>
             <w:shd w:fill="auto" w:val="clear"/>
             <w:tcMar>
-              <w:left w:w="108" w:type="dxa"/>
+              <w:left w:w="103" w:type="dxa"/>
             </w:tcMar>
           </w:tcPr>
           <w:p>
@@ -2883,7 +2780,6 @@
     <w:rPrDefault>
       <w:rPr>
         <w:rFonts w:ascii="Calibri" w:hAnsi="Calibri" w:eastAsia="Calibri" w:cs="" w:asciiTheme="minorHAnsi" w:cstheme="minorBidi" w:eastAsiaTheme="minorHAnsi" w:hAnsiTheme="minorHAnsi"/>
-        <w:sz w:val="24"/>
         <w:szCs w:val="24"/>
         <w:lang w:val="fr-FR" w:eastAsia="en-US" w:bidi="ar-SA"/>
       </w:rPr>
@@ -3275,7 +3171,7 @@
     </w:pPr>
     <w:rPr>
       <w:rFonts w:ascii="Calibri" w:hAnsi="Calibri" w:eastAsia="Calibri" w:cs="" w:asciiTheme="minorHAnsi" w:cstheme="minorBidi" w:eastAsiaTheme="minorHAnsi" w:hAnsiTheme="minorHAnsi"/>
-      <w:color w:val="auto"/>
+      <w:color w:val="00000A"/>
       <w:sz w:val="24"/>
       <w:szCs w:val="24"/>
       <w:lang w:val="fr-FR" w:eastAsia="en-US" w:bidi="ar-SA"/>

</xml_diff>